<commit_message>
Initial commit of project
</commit_message>
<xml_diff>
--- a/docs/Health Condition Registry ETL Guide.docx
+++ b/docs/Health Condition Registry ETL Guide.docx
@@ -1,6 +1,6 @@
 
 <file path=word/document.xml><?xml version="1.0" encoding="utf-8"?>
-<w:document xmlns:wpc="http://schemas.microsoft.com/office/word/2010/wordprocessingCanvas" xmlns:cx="http://schemas.microsoft.com/office/drawing/2014/chartex" xmlns:cx1="http://schemas.microsoft.com/office/drawing/2015/9/8/chartex" xmlns:cx2="http://schemas.microsoft.com/office/drawing/2015/10/21/chartex" xmlns:cx3="http://schemas.microsoft.com/office/drawing/2016/5/9/chartex" xmlns:cx4="http://schemas.microsoft.com/office/drawing/2016/5/10/chartex" xmlns:cx5="http://schemas.microsoft.com/office/drawing/2016/5/11/chartex" xmlns:cx6="http://schemas.microsoft.com/office/drawing/2016/5/12/chartex" xmlns:cx7="http://schemas.microsoft.com/office/drawing/2016/5/13/chartex" xmlns:cx8="http://schemas.microsoft.com/office/drawing/2016/5/14/chartex" xmlns:mc="http://schemas.openxmlformats.org/markup-compatibility/2006" xmlns:aink="http://schemas.microsoft.com/office/drawing/2016/ink" xmlns:am3d="http://schemas.microsoft.com/office/drawing/2017/model3d" xmlns:o="urn:schemas-microsoft-com:office:office" xmlns:oel="http://schemas.microsoft.com/office/2019/extlst" xmlns:r="http://schemas.openxmlformats.org/officeDocument/2006/relationships" xmlns:m="http://schemas.openxmlformats.org/officeDocument/2006/math" xmlns:v="urn:schemas-microsoft-com:vml" xmlns:wp14="http://schemas.microsoft.com/office/word/2010/wordprocessingDrawing" xmlns:wp="http://schemas.openxmlformats.org/drawingml/2006/wordprocessingDrawing" xmlns:w10="urn:schemas-microsoft-com:office:word" xmlns:w="http://schemas.openxmlformats.org/wordprocessingml/2006/main" xmlns:w14="http://schemas.microsoft.com/office/word/2010/wordml" xmlns:w15="http://schemas.microsoft.com/office/word/2012/wordml" xmlns:w16cex="http://schemas.microsoft.com/office/word/2018/wordml/cex" xmlns:w16cid="http://schemas.microsoft.com/office/word/2016/wordml/cid" xmlns:w16="http://schemas.microsoft.com/office/word/2018/wordml" xmlns:w16du="http://schemas.microsoft.com/office/word/2023/wordml/word16du" xmlns:w16sdtdh="http://schemas.microsoft.com/office/word/2020/wordml/sdtdatahash" xmlns:w16se="http://schemas.microsoft.com/office/word/2015/wordml/symex" xmlns:wpg="http://schemas.microsoft.com/office/word/2010/wordprocessingGroup" xmlns:wpi="http://schemas.microsoft.com/office/word/2010/wordprocessingInk" xmlns:wne="http://schemas.microsoft.com/office/word/2006/wordml" xmlns:wps="http://schemas.microsoft.com/office/word/2010/wordprocessingShape" mc:Ignorable="w14 w15 w16se w16cid w16 w16cex w16sdtdh w16du wp14">
+<w:document xmlns:wpc="http://schemas.microsoft.com/office/word/2010/wordprocessingCanvas" xmlns:cx="http://schemas.microsoft.com/office/drawing/2014/chartex" xmlns:cx1="http://schemas.microsoft.com/office/drawing/2015/9/8/chartex" xmlns:cx2="http://schemas.microsoft.com/office/drawing/2015/10/21/chartex" xmlns:cx3="http://schemas.microsoft.com/office/drawing/2016/5/9/chartex" xmlns:cx4="http://schemas.microsoft.com/office/drawing/2016/5/10/chartex" xmlns:cx5="http://schemas.microsoft.com/office/drawing/2016/5/11/chartex" xmlns:cx6="http://schemas.microsoft.com/office/drawing/2016/5/12/chartex" xmlns:cx7="http://schemas.microsoft.com/office/drawing/2016/5/13/chartex" xmlns:cx8="http://schemas.microsoft.com/office/drawing/2016/5/14/chartex" xmlns:mc="http://schemas.openxmlformats.org/markup-compatibility/2006" xmlns:aink="http://schemas.microsoft.com/office/drawing/2016/ink" xmlns:am3d="http://schemas.microsoft.com/office/drawing/2017/model3d" xmlns:o="urn:schemas-microsoft-com:office:office" xmlns:oel="http://schemas.microsoft.com/office/2019/extlst" xmlns:r="http://schemas.openxmlformats.org/officeDocument/2006/relationships" xmlns:m="http://schemas.openxmlformats.org/officeDocument/2006/math" xmlns:v="urn:schemas-microsoft-com:vml" xmlns:wp14="http://schemas.microsoft.com/office/word/2010/wordprocessingDrawing" xmlns:wp="http://schemas.openxmlformats.org/drawingml/2006/wordprocessingDrawing" xmlns:w10="urn:schemas-microsoft-com:office:word" xmlns:w="http://schemas.openxmlformats.org/wordprocessingml/2006/main" xmlns:w14="http://schemas.microsoft.com/office/word/2010/wordml" xmlns:w15="http://schemas.microsoft.com/office/word/2012/wordml" xmlns:w16cex="http://schemas.microsoft.com/office/word/2018/wordml/cex" xmlns:w16cid="http://schemas.microsoft.com/office/word/2016/wordml/cid" xmlns:w16="http://schemas.microsoft.com/office/word/2018/wordml" xmlns:w16du="http://schemas.microsoft.com/office/word/2023/wordml/word16du" xmlns:w16sdtdh="http://schemas.microsoft.com/office/word/2020/wordml/sdtdatahash" xmlns:w16sdtfl="http://schemas.microsoft.com/office/word/2024/wordml/sdtformatlock" xmlns:w16se="http://schemas.microsoft.com/office/word/2015/wordml/symex" xmlns:wpg="http://schemas.microsoft.com/office/word/2010/wordprocessingGroup" xmlns:wpi="http://schemas.microsoft.com/office/word/2010/wordprocessingInk" xmlns:wne="http://schemas.microsoft.com/office/word/2006/wordml" xmlns:wps="http://schemas.microsoft.com/office/word/2010/wordprocessingShape" mc:Ignorable="w14 w15 w16se w16cid w16 w16cex w16sdtdh w16sdtfl w16du wp14">
   <w:body>
     <w:p>
       <w:pPr>
@@ -72,16 +72,12 @@
         <w:rPr>
           <w:b/>
           <w:bCs/>
-          <w:sz w:val="20"/>
-          <w:szCs w:val="20"/>
-        </w:rPr>
-      </w:pPr>
-      <w:r>
-        <w:rPr>
-          <w:b/>
-          <w:bCs/>
-          <w:sz w:val="20"/>
-          <w:szCs w:val="20"/>
+        </w:rPr>
+      </w:pPr>
+      <w:r>
+        <w:rPr>
+          <w:b/>
+          <w:bCs/>
         </w:rPr>
         <w:t>Objective:</w:t>
       </w:r>
@@ -89,16 +85,10 @@
         <w:rPr>
           <w:b/>
           <w:bCs/>
-          <w:sz w:val="20"/>
-          <w:szCs w:val="20"/>
         </w:rPr>
         <w:br/>
       </w:r>
       <w:r>
-        <w:rPr>
-          <w:sz w:val="20"/>
-          <w:szCs w:val="20"/>
-        </w:rPr>
         <w:t>The objective of this guide is to provide a comprehensive framework for integrating health condition registry data from various sources, ensuring consistency and accuracy through a well-defined ETL (Extract, Transform, Load) process. This will facilitate effective data management and improve the quality of patient information for analysis and reporting.</w:t>
       </w:r>
     </w:p>
@@ -107,16 +97,12 @@
         <w:rPr>
           <w:b/>
           <w:bCs/>
-          <w:sz w:val="20"/>
-          <w:szCs w:val="20"/>
-        </w:rPr>
-      </w:pPr>
-      <w:r>
-        <w:rPr>
-          <w:b/>
-          <w:bCs/>
-          <w:sz w:val="20"/>
-          <w:szCs w:val="20"/>
+        </w:rPr>
+      </w:pPr>
+      <w:r>
+        <w:rPr>
+          <w:b/>
+          <w:bCs/>
         </w:rPr>
         <w:t xml:space="preserve">1. </w:t>
       </w:r>
@@ -124,8 +110,6 @@
         <w:rPr>
           <w:b/>
           <w:bCs/>
-          <w:sz w:val="20"/>
-          <w:szCs w:val="20"/>
         </w:rPr>
         <w:t>Analyze and Document Dataset Structures</w:t>
       </w:r>
@@ -136,32 +120,18 @@
           <w:ilvl w:val="0"/>
           <w:numId w:val="1"/>
         </w:numPr>
-        <w:rPr>
-          <w:sz w:val="20"/>
-          <w:szCs w:val="20"/>
-        </w:rPr>
-      </w:pPr>
-      <w:r>
-        <w:rPr>
-          <w:b/>
-          <w:bCs/>
-          <w:sz w:val="20"/>
-          <w:szCs w:val="20"/>
+      </w:pPr>
+      <w:r>
+        <w:rPr>
+          <w:b/>
+          <w:bCs/>
         </w:rPr>
         <w:t>Identify Common Fields:</w:t>
       </w:r>
       <w:r>
-        <w:rPr>
-          <w:sz w:val="20"/>
-          <w:szCs w:val="20"/>
-        </w:rPr>
         <w:t xml:space="preserve"> </w:t>
       </w:r>
       <w:r>
-        <w:rPr>
-          <w:sz w:val="20"/>
-          <w:szCs w:val="20"/>
-        </w:rPr>
         <w:t>Review and compare fields across different datasets to determine the common elements shared among them.</w:t>
       </w:r>
     </w:p>
@@ -171,17 +141,11 @@
           <w:ilvl w:val="0"/>
           <w:numId w:val="1"/>
         </w:numPr>
-        <w:rPr>
-          <w:sz w:val="20"/>
-          <w:szCs w:val="20"/>
-        </w:rPr>
-      </w:pPr>
-      <w:r>
-        <w:rPr>
-          <w:b/>
-          <w:bCs/>
-          <w:sz w:val="20"/>
-          <w:szCs w:val="20"/>
+      </w:pPr>
+      <w:r>
+        <w:rPr>
+          <w:b/>
+          <w:bCs/>
         </w:rPr>
         <w:t xml:space="preserve">Identify </w:t>
       </w:r>
@@ -189,23 +153,13 @@
         <w:rPr>
           <w:b/>
           <w:bCs/>
-          <w:sz w:val="20"/>
-          <w:szCs w:val="20"/>
         </w:rPr>
         <w:t>Unique Fields:</w:t>
       </w:r>
       <w:r>
-        <w:rPr>
-          <w:sz w:val="20"/>
-          <w:szCs w:val="20"/>
-        </w:rPr>
         <w:t xml:space="preserve"> </w:t>
       </w:r>
       <w:r>
-        <w:rPr>
-          <w:sz w:val="20"/>
-          <w:szCs w:val="20"/>
-        </w:rPr>
         <w:t>Highlight fields that are present in some datasets but missing in others.</w:t>
       </w:r>
     </w:p>
@@ -215,32 +169,18 @@
           <w:ilvl w:val="0"/>
           <w:numId w:val="1"/>
         </w:numPr>
-        <w:rPr>
-          <w:sz w:val="20"/>
-          <w:szCs w:val="20"/>
-        </w:rPr>
-      </w:pPr>
-      <w:r>
-        <w:rPr>
-          <w:b/>
-          <w:bCs/>
-          <w:sz w:val="20"/>
-          <w:szCs w:val="20"/>
+      </w:pPr>
+      <w:r>
+        <w:rPr>
+          <w:b/>
+          <w:bCs/>
         </w:rPr>
         <w:t>Standardize Field Names:</w:t>
       </w:r>
       <w:r>
-        <w:rPr>
-          <w:sz w:val="20"/>
-          <w:szCs w:val="20"/>
-        </w:rPr>
         <w:t xml:space="preserve"> </w:t>
       </w:r>
       <w:r>
-        <w:rPr>
-          <w:sz w:val="20"/>
-          <w:szCs w:val="20"/>
-        </w:rPr>
         <w:t>Align all field names to a standard set based on the master schema for consistency across datasets.</w:t>
       </w:r>
     </w:p>
@@ -248,8 +188,6 @@
       <w:pPr>
         <w:ind w:left="360"/>
         <w:rPr>
-          <w:sz w:val="20"/>
-          <w:szCs w:val="20"/>
           <w:u w:val="single"/>
         </w:rPr>
       </w:pPr>
@@ -257,8 +195,6 @@
         <w:rPr>
           <w:b/>
           <w:bCs/>
-          <w:sz w:val="20"/>
-          <w:szCs w:val="20"/>
           <w:u w:val="single"/>
         </w:rPr>
         <w:t>Master schema</w:t>
@@ -267,8 +203,6 @@
         <w:rPr>
           <w:b/>
           <w:bCs/>
-          <w:sz w:val="20"/>
-          <w:szCs w:val="20"/>
           <w:u w:val="single"/>
         </w:rPr>
         <w:t>:</w:t>
@@ -283,8 +217,8 @@
       </w:tblPr>
       <w:tblGrid>
         <w:gridCol w:w="900"/>
-        <w:gridCol w:w="1553"/>
-        <w:gridCol w:w="1553"/>
+        <w:gridCol w:w="1667"/>
+        <w:gridCol w:w="1439"/>
       </w:tblGrid>
       <w:tr>
         <w:trPr>
@@ -305,8 +239,6 @@
                 <w:bCs/>
                 <w:color w:val="000000"/>
                 <w:kern w:val="0"/>
-                <w:sz w:val="24"/>
-                <w:szCs w:val="24"/>
                 <w14:ligatures w14:val="none"/>
               </w:rPr>
             </w:pPr>
@@ -317,8 +249,6 @@
                 <w:bCs/>
                 <w:color w:val="000000"/>
                 <w:kern w:val="0"/>
-                <w:sz w:val="24"/>
-                <w:szCs w:val="24"/>
                 <w14:ligatures w14:val="none"/>
               </w:rPr>
               <w:t>Order</w:t>
@@ -339,8 +269,6 @@
                 <w:bCs/>
                 <w:color w:val="000000"/>
                 <w:kern w:val="0"/>
-                <w:sz w:val="24"/>
-                <w:szCs w:val="24"/>
                 <w14:ligatures w14:val="none"/>
               </w:rPr>
             </w:pPr>
@@ -351,8 +279,6 @@
                 <w:bCs/>
                 <w:color w:val="000000"/>
                 <w:kern w:val="0"/>
-                <w:sz w:val="24"/>
-                <w:szCs w:val="24"/>
                 <w14:ligatures w14:val="none"/>
               </w:rPr>
               <w:t>Field name</w:t>
@@ -371,8 +297,6 @@
                 <w:bCs/>
                 <w:color w:val="000000"/>
                 <w:kern w:val="0"/>
-                <w:sz w:val="24"/>
-                <w:szCs w:val="24"/>
                 <w14:ligatures w14:val="none"/>
               </w:rPr>
             </w:pPr>
@@ -383,8 +307,6 @@
                 <w:bCs/>
                 <w:color w:val="000000"/>
                 <w:kern w:val="0"/>
-                <w:sz w:val="24"/>
-                <w:szCs w:val="24"/>
                 <w14:ligatures w14:val="none"/>
               </w:rPr>
               <w:t>Type</w:t>
@@ -403,17 +325,7 @@
             <w:hideMark/>
           </w:tcPr>
           <w:p>
-            <w:pPr>
-              <w:rPr>
-                <w:sz w:val="20"/>
-                <w:szCs w:val="20"/>
-              </w:rPr>
-            </w:pPr>
             <w:r>
-              <w:rPr>
-                <w:sz w:val="20"/>
-                <w:szCs w:val="20"/>
-              </w:rPr>
               <w:t>1</w:t>
             </w:r>
           </w:p>
@@ -425,21 +337,9 @@
             <w:hideMark/>
           </w:tcPr>
           <w:p>
-            <w:pPr>
-              <w:rPr>
-                <w:sz w:val="20"/>
-                <w:szCs w:val="20"/>
-              </w:rPr>
-            </w:pPr>
-            <w:proofErr w:type="spellStart"/>
             <w:r>
-              <w:rPr>
-                <w:sz w:val="20"/>
-                <w:szCs w:val="20"/>
-              </w:rPr>
               <w:t>FullName</w:t>
             </w:r>
-            <w:proofErr w:type="spellEnd"/>
           </w:p>
         </w:tc>
         <w:tc>
@@ -447,17 +347,7 @@
             <w:tcW w:w="1553" w:type="dxa"/>
           </w:tcPr>
           <w:p>
-            <w:pPr>
-              <w:rPr>
-                <w:sz w:val="20"/>
-                <w:szCs w:val="20"/>
-              </w:rPr>
-            </w:pPr>
             <w:r>
-              <w:rPr>
-                <w:sz w:val="20"/>
-                <w:szCs w:val="20"/>
-              </w:rPr>
               <w:t>String</w:t>
             </w:r>
           </w:p>
@@ -474,17 +364,7 @@
             <w:hideMark/>
           </w:tcPr>
           <w:p>
-            <w:pPr>
-              <w:rPr>
-                <w:sz w:val="20"/>
-                <w:szCs w:val="20"/>
-              </w:rPr>
-            </w:pPr>
             <w:r>
-              <w:rPr>
-                <w:sz w:val="20"/>
-                <w:szCs w:val="20"/>
-              </w:rPr>
               <w:t>2</w:t>
             </w:r>
           </w:p>
@@ -496,17 +376,7 @@
             <w:hideMark/>
           </w:tcPr>
           <w:p>
-            <w:pPr>
-              <w:rPr>
-                <w:sz w:val="20"/>
-                <w:szCs w:val="20"/>
-              </w:rPr>
-            </w:pPr>
             <w:r>
-              <w:rPr>
-                <w:sz w:val="20"/>
-                <w:szCs w:val="20"/>
-              </w:rPr>
               <w:t>FirstName</w:t>
             </w:r>
           </w:p>
@@ -516,17 +386,7 @@
             <w:tcW w:w="1553" w:type="dxa"/>
           </w:tcPr>
           <w:p>
-            <w:pPr>
-              <w:rPr>
-                <w:sz w:val="20"/>
-                <w:szCs w:val="20"/>
-              </w:rPr>
-            </w:pPr>
             <w:r>
-              <w:rPr>
-                <w:sz w:val="20"/>
-                <w:szCs w:val="20"/>
-              </w:rPr>
               <w:t>String</w:t>
             </w:r>
           </w:p>
@@ -543,17 +403,7 @@
             <w:hideMark/>
           </w:tcPr>
           <w:p>
-            <w:pPr>
-              <w:rPr>
-                <w:sz w:val="20"/>
-                <w:szCs w:val="20"/>
-              </w:rPr>
-            </w:pPr>
             <w:r>
-              <w:rPr>
-                <w:sz w:val="20"/>
-                <w:szCs w:val="20"/>
-              </w:rPr>
               <w:t>3</w:t>
             </w:r>
           </w:p>
@@ -565,17 +415,7 @@
             <w:hideMark/>
           </w:tcPr>
           <w:p>
-            <w:pPr>
-              <w:rPr>
-                <w:sz w:val="20"/>
-                <w:szCs w:val="20"/>
-              </w:rPr>
-            </w:pPr>
             <w:r>
-              <w:rPr>
-                <w:sz w:val="20"/>
-                <w:szCs w:val="20"/>
-              </w:rPr>
               <w:t>LastName</w:t>
             </w:r>
           </w:p>
@@ -585,17 +425,7 @@
             <w:tcW w:w="1553" w:type="dxa"/>
           </w:tcPr>
           <w:p>
-            <w:pPr>
-              <w:rPr>
-                <w:sz w:val="20"/>
-                <w:szCs w:val="20"/>
-              </w:rPr>
-            </w:pPr>
             <w:r>
-              <w:rPr>
-                <w:sz w:val="20"/>
-                <w:szCs w:val="20"/>
-              </w:rPr>
               <w:t>String</w:t>
             </w:r>
           </w:p>
@@ -612,17 +442,7 @@
             <w:hideMark/>
           </w:tcPr>
           <w:p>
-            <w:pPr>
-              <w:rPr>
-                <w:sz w:val="20"/>
-                <w:szCs w:val="20"/>
-              </w:rPr>
-            </w:pPr>
             <w:r>
-              <w:rPr>
-                <w:sz w:val="20"/>
-                <w:szCs w:val="20"/>
-              </w:rPr>
               <w:t>4</w:t>
             </w:r>
           </w:p>
@@ -634,21 +454,9 @@
             <w:hideMark/>
           </w:tcPr>
           <w:p>
-            <w:pPr>
-              <w:rPr>
-                <w:sz w:val="20"/>
-                <w:szCs w:val="20"/>
-              </w:rPr>
-            </w:pPr>
-            <w:proofErr w:type="spellStart"/>
             <w:r>
-              <w:rPr>
-                <w:sz w:val="20"/>
-                <w:szCs w:val="20"/>
-              </w:rPr>
               <w:t>BirthDate</w:t>
             </w:r>
-            <w:proofErr w:type="spellEnd"/>
           </w:p>
         </w:tc>
         <w:tc>
@@ -656,17 +464,7 @@
             <w:tcW w:w="1553" w:type="dxa"/>
           </w:tcPr>
           <w:p>
-            <w:pPr>
-              <w:rPr>
-                <w:sz w:val="20"/>
-                <w:szCs w:val="20"/>
-              </w:rPr>
-            </w:pPr>
             <w:r>
-              <w:rPr>
-                <w:sz w:val="20"/>
-                <w:szCs w:val="20"/>
-              </w:rPr>
               <w:t>Date</w:t>
             </w:r>
           </w:p>
@@ -683,17 +481,7 @@
             <w:hideMark/>
           </w:tcPr>
           <w:p>
-            <w:pPr>
-              <w:rPr>
-                <w:sz w:val="20"/>
-                <w:szCs w:val="20"/>
-              </w:rPr>
-            </w:pPr>
             <w:r>
-              <w:rPr>
-                <w:sz w:val="20"/>
-                <w:szCs w:val="20"/>
-              </w:rPr>
               <w:t>5</w:t>
             </w:r>
           </w:p>
@@ -705,17 +493,7 @@
             <w:hideMark/>
           </w:tcPr>
           <w:p>
-            <w:pPr>
-              <w:rPr>
-                <w:sz w:val="20"/>
-                <w:szCs w:val="20"/>
-              </w:rPr>
-            </w:pPr>
             <w:r>
-              <w:rPr>
-                <w:sz w:val="20"/>
-                <w:szCs w:val="20"/>
-              </w:rPr>
               <w:t>Gender</w:t>
             </w:r>
           </w:p>
@@ -725,17 +503,7 @@
             <w:tcW w:w="1553" w:type="dxa"/>
           </w:tcPr>
           <w:p>
-            <w:pPr>
-              <w:rPr>
-                <w:sz w:val="20"/>
-                <w:szCs w:val="20"/>
-              </w:rPr>
-            </w:pPr>
             <w:r>
-              <w:rPr>
-                <w:sz w:val="20"/>
-                <w:szCs w:val="20"/>
-              </w:rPr>
               <w:t>String</w:t>
             </w:r>
           </w:p>
@@ -752,17 +520,7 @@
             <w:hideMark/>
           </w:tcPr>
           <w:p>
-            <w:pPr>
-              <w:rPr>
-                <w:sz w:val="20"/>
-                <w:szCs w:val="20"/>
-              </w:rPr>
-            </w:pPr>
             <w:r>
-              <w:rPr>
-                <w:sz w:val="20"/>
-                <w:szCs w:val="20"/>
-              </w:rPr>
               <w:t>6</w:t>
             </w:r>
           </w:p>
@@ -774,17 +532,7 @@
             <w:hideMark/>
           </w:tcPr>
           <w:p>
-            <w:pPr>
-              <w:rPr>
-                <w:sz w:val="20"/>
-                <w:szCs w:val="20"/>
-              </w:rPr>
-            </w:pPr>
             <w:r>
-              <w:rPr>
-                <w:sz w:val="20"/>
-                <w:szCs w:val="20"/>
-              </w:rPr>
               <w:t>Condition</w:t>
             </w:r>
           </w:p>
@@ -794,17 +542,7 @@
             <w:tcW w:w="1553" w:type="dxa"/>
           </w:tcPr>
           <w:p>
-            <w:pPr>
-              <w:rPr>
-                <w:sz w:val="20"/>
-                <w:szCs w:val="20"/>
-              </w:rPr>
-            </w:pPr>
             <w:r>
-              <w:rPr>
-                <w:sz w:val="20"/>
-                <w:szCs w:val="20"/>
-              </w:rPr>
               <w:t>String</w:t>
             </w:r>
           </w:p>
@@ -821,17 +559,7 @@
             <w:hideMark/>
           </w:tcPr>
           <w:p>
-            <w:pPr>
-              <w:rPr>
-                <w:sz w:val="20"/>
-                <w:szCs w:val="20"/>
-              </w:rPr>
-            </w:pPr>
             <w:r>
-              <w:rPr>
-                <w:sz w:val="20"/>
-                <w:szCs w:val="20"/>
-              </w:rPr>
               <w:t>7</w:t>
             </w:r>
           </w:p>
@@ -843,17 +571,7 @@
             <w:hideMark/>
           </w:tcPr>
           <w:p>
-            <w:pPr>
-              <w:rPr>
-                <w:sz w:val="20"/>
-                <w:szCs w:val="20"/>
-              </w:rPr>
-            </w:pPr>
             <w:r>
-              <w:rPr>
-                <w:sz w:val="20"/>
-                <w:szCs w:val="20"/>
-              </w:rPr>
               <w:t>Treatment</w:t>
             </w:r>
           </w:p>
@@ -863,17 +581,7 @@
             <w:tcW w:w="1553" w:type="dxa"/>
           </w:tcPr>
           <w:p>
-            <w:pPr>
-              <w:rPr>
-                <w:sz w:val="20"/>
-                <w:szCs w:val="20"/>
-              </w:rPr>
-            </w:pPr>
             <w:r>
-              <w:rPr>
-                <w:sz w:val="20"/>
-                <w:szCs w:val="20"/>
-              </w:rPr>
               <w:t>String</w:t>
             </w:r>
           </w:p>
@@ -890,17 +598,7 @@
             <w:hideMark/>
           </w:tcPr>
           <w:p>
-            <w:pPr>
-              <w:rPr>
-                <w:sz w:val="20"/>
-                <w:szCs w:val="20"/>
-              </w:rPr>
-            </w:pPr>
             <w:r>
-              <w:rPr>
-                <w:sz w:val="20"/>
-                <w:szCs w:val="20"/>
-              </w:rPr>
               <w:t>8</w:t>
             </w:r>
           </w:p>
@@ -912,21 +610,9 @@
             <w:hideMark/>
           </w:tcPr>
           <w:p>
-            <w:pPr>
-              <w:rPr>
-                <w:sz w:val="20"/>
-                <w:szCs w:val="20"/>
-              </w:rPr>
-            </w:pPr>
-            <w:proofErr w:type="spellStart"/>
             <w:r>
-              <w:rPr>
-                <w:sz w:val="20"/>
-                <w:szCs w:val="20"/>
-              </w:rPr>
               <w:t>AdmissionDate</w:t>
             </w:r>
-            <w:proofErr w:type="spellEnd"/>
           </w:p>
         </w:tc>
         <w:tc>
@@ -934,17 +620,7 @@
             <w:tcW w:w="1553" w:type="dxa"/>
           </w:tcPr>
           <w:p>
-            <w:pPr>
-              <w:rPr>
-                <w:sz w:val="20"/>
-                <w:szCs w:val="20"/>
-              </w:rPr>
-            </w:pPr>
             <w:r>
-              <w:rPr>
-                <w:sz w:val="20"/>
-                <w:szCs w:val="20"/>
-              </w:rPr>
               <w:t>Date</w:t>
             </w:r>
           </w:p>
@@ -961,17 +637,7 @@
             <w:hideMark/>
           </w:tcPr>
           <w:p>
-            <w:pPr>
-              <w:rPr>
-                <w:sz w:val="20"/>
-                <w:szCs w:val="20"/>
-              </w:rPr>
-            </w:pPr>
             <w:r>
-              <w:rPr>
-                <w:sz w:val="20"/>
-                <w:szCs w:val="20"/>
-              </w:rPr>
               <w:t>9</w:t>
             </w:r>
           </w:p>
@@ -983,21 +649,9 @@
             <w:hideMark/>
           </w:tcPr>
           <w:p>
-            <w:pPr>
-              <w:rPr>
-                <w:sz w:val="20"/>
-                <w:szCs w:val="20"/>
-              </w:rPr>
-            </w:pPr>
-            <w:proofErr w:type="spellStart"/>
             <w:r>
-              <w:rPr>
-                <w:sz w:val="20"/>
-                <w:szCs w:val="20"/>
-              </w:rPr>
               <w:t>DischargeDate</w:t>
             </w:r>
-            <w:proofErr w:type="spellEnd"/>
           </w:p>
         </w:tc>
         <w:tc>
@@ -1005,17 +659,7 @@
             <w:tcW w:w="1553" w:type="dxa"/>
           </w:tcPr>
           <w:p>
-            <w:pPr>
-              <w:rPr>
-                <w:sz w:val="20"/>
-                <w:szCs w:val="20"/>
-              </w:rPr>
-            </w:pPr>
             <w:r>
-              <w:rPr>
-                <w:sz w:val="20"/>
-                <w:szCs w:val="20"/>
-              </w:rPr>
               <w:t>Date</w:t>
             </w:r>
           </w:p>
@@ -1032,24 +676,10 @@
             <w:hideMark/>
           </w:tcPr>
           <w:p>
-            <w:pPr>
-              <w:rPr>
-                <w:sz w:val="20"/>
-                <w:szCs w:val="20"/>
-              </w:rPr>
-            </w:pPr>
             <w:r>
-              <w:rPr>
-                <w:sz w:val="20"/>
-                <w:szCs w:val="20"/>
-              </w:rPr>
               <w:t>1</w:t>
             </w:r>
             <w:r>
-              <w:rPr>
-                <w:sz w:val="20"/>
-                <w:szCs w:val="20"/>
-              </w:rPr>
               <w:t>0</w:t>
             </w:r>
           </w:p>
@@ -1061,17 +691,7 @@
             <w:hideMark/>
           </w:tcPr>
           <w:p>
-            <w:pPr>
-              <w:rPr>
-                <w:sz w:val="20"/>
-                <w:szCs w:val="20"/>
-              </w:rPr>
-            </w:pPr>
             <w:r>
-              <w:rPr>
-                <w:sz w:val="20"/>
-                <w:szCs w:val="20"/>
-              </w:rPr>
               <w:t>Address</w:t>
             </w:r>
           </w:p>
@@ -1081,17 +701,7 @@
             <w:tcW w:w="1553" w:type="dxa"/>
           </w:tcPr>
           <w:p>
-            <w:pPr>
-              <w:rPr>
-                <w:sz w:val="20"/>
-                <w:szCs w:val="20"/>
-              </w:rPr>
-            </w:pPr>
             <w:r>
-              <w:rPr>
-                <w:sz w:val="20"/>
-                <w:szCs w:val="20"/>
-              </w:rPr>
               <w:t>String</w:t>
             </w:r>
           </w:p>
@@ -1107,17 +717,7 @@
             <w:noWrap/>
           </w:tcPr>
           <w:p>
-            <w:pPr>
-              <w:rPr>
-                <w:sz w:val="20"/>
-                <w:szCs w:val="20"/>
-              </w:rPr>
-            </w:pPr>
             <w:r>
-              <w:rPr>
-                <w:sz w:val="20"/>
-                <w:szCs w:val="20"/>
-              </w:rPr>
               <w:t>11</w:t>
             </w:r>
           </w:p>
@@ -1128,17 +728,7 @@
             <w:noWrap/>
           </w:tcPr>
           <w:p>
-            <w:pPr>
-              <w:rPr>
-                <w:sz w:val="20"/>
-                <w:szCs w:val="20"/>
-              </w:rPr>
-            </w:pPr>
             <w:r>
-              <w:rPr>
-                <w:sz w:val="20"/>
-                <w:szCs w:val="20"/>
-              </w:rPr>
               <w:t>State</w:t>
             </w:r>
           </w:p>
@@ -1148,32 +738,8 @@
             <w:tcW w:w="1553" w:type="dxa"/>
           </w:tcPr>
           <w:p>
-            <w:pPr>
-              <w:rPr>
-                <w:sz w:val="20"/>
-                <w:szCs w:val="20"/>
-              </w:rPr>
-            </w:pPr>
             <w:r>
-              <w:rPr>
-                <w:sz w:val="20"/>
-                <w:szCs w:val="20"/>
-              </w:rPr>
-              <w:t>Character (</w:t>
-            </w:r>
-            <w:r>
-              <w:rPr>
-                <w:sz w:val="20"/>
-                <w:szCs w:val="20"/>
-              </w:rPr>
-              <w:t>2</w:t>
-            </w:r>
-            <w:r>
-              <w:rPr>
-                <w:sz w:val="20"/>
-                <w:szCs w:val="20"/>
-              </w:rPr>
-              <w:t>)</w:t>
+              <w:t>Character (2)</w:t>
             </w:r>
           </w:p>
         </w:tc>
@@ -1188,17 +754,7 @@
             <w:noWrap/>
           </w:tcPr>
           <w:p>
-            <w:pPr>
-              <w:rPr>
-                <w:sz w:val="20"/>
-                <w:szCs w:val="20"/>
-              </w:rPr>
-            </w:pPr>
             <w:r>
-              <w:rPr>
-                <w:sz w:val="20"/>
-                <w:szCs w:val="20"/>
-              </w:rPr>
               <w:t>12</w:t>
             </w:r>
           </w:p>
@@ -1209,21 +765,9 @@
             <w:noWrap/>
           </w:tcPr>
           <w:p>
-            <w:pPr>
-              <w:rPr>
-                <w:sz w:val="20"/>
-                <w:szCs w:val="20"/>
-              </w:rPr>
-            </w:pPr>
-            <w:proofErr w:type="spellStart"/>
             <w:r>
-              <w:rPr>
-                <w:sz w:val="20"/>
-                <w:szCs w:val="20"/>
-              </w:rPr>
               <w:t>Zipcode</w:t>
             </w:r>
-            <w:proofErr w:type="spellEnd"/>
           </w:p>
         </w:tc>
         <w:tc>
@@ -1231,24 +775,10 @@
             <w:tcW w:w="1553" w:type="dxa"/>
           </w:tcPr>
           <w:p>
-            <w:pPr>
-              <w:rPr>
-                <w:sz w:val="20"/>
-                <w:szCs w:val="20"/>
-              </w:rPr>
-            </w:pPr>
             <w:r>
-              <w:rPr>
-                <w:sz w:val="20"/>
-                <w:szCs w:val="20"/>
-              </w:rPr>
               <w:t>Character (</w:t>
             </w:r>
             <w:r>
-              <w:rPr>
-                <w:sz w:val="20"/>
-                <w:szCs w:val="20"/>
-              </w:rPr>
               <w:t>5)</w:t>
             </w:r>
           </w:p>
@@ -1265,24 +795,10 @@
             <w:hideMark/>
           </w:tcPr>
           <w:p>
-            <w:pPr>
-              <w:rPr>
-                <w:sz w:val="20"/>
-                <w:szCs w:val="20"/>
-              </w:rPr>
-            </w:pPr>
             <w:r>
-              <w:rPr>
-                <w:sz w:val="20"/>
-                <w:szCs w:val="20"/>
-              </w:rPr>
               <w:t>1</w:t>
             </w:r>
             <w:r>
-              <w:rPr>
-                <w:sz w:val="20"/>
-                <w:szCs w:val="20"/>
-              </w:rPr>
               <w:t>3</w:t>
             </w:r>
           </w:p>
@@ -1294,17 +810,7 @@
             <w:hideMark/>
           </w:tcPr>
           <w:p>
-            <w:pPr>
-              <w:rPr>
-                <w:sz w:val="20"/>
-                <w:szCs w:val="20"/>
-              </w:rPr>
-            </w:pPr>
             <w:r>
-              <w:rPr>
-                <w:sz w:val="20"/>
-                <w:szCs w:val="20"/>
-              </w:rPr>
               <w:t>Phone</w:t>
             </w:r>
           </w:p>
@@ -1314,17 +820,7 @@
             <w:tcW w:w="1553" w:type="dxa"/>
           </w:tcPr>
           <w:p>
-            <w:pPr>
-              <w:rPr>
-                <w:sz w:val="20"/>
-                <w:szCs w:val="20"/>
-              </w:rPr>
-            </w:pPr>
             <w:r>
-              <w:rPr>
-                <w:sz w:val="20"/>
-                <w:szCs w:val="20"/>
-              </w:rPr>
               <w:t>String</w:t>
             </w:r>
           </w:p>
@@ -1341,24 +837,10 @@
             <w:hideMark/>
           </w:tcPr>
           <w:p>
-            <w:pPr>
-              <w:rPr>
-                <w:sz w:val="20"/>
-                <w:szCs w:val="20"/>
-              </w:rPr>
-            </w:pPr>
             <w:r>
-              <w:rPr>
-                <w:sz w:val="20"/>
-                <w:szCs w:val="20"/>
-              </w:rPr>
               <w:t>1</w:t>
             </w:r>
             <w:r>
-              <w:rPr>
-                <w:sz w:val="20"/>
-                <w:szCs w:val="20"/>
-              </w:rPr>
               <w:t>4</w:t>
             </w:r>
           </w:p>
@@ -1370,17 +852,7 @@
             <w:hideMark/>
           </w:tcPr>
           <w:p>
-            <w:pPr>
-              <w:rPr>
-                <w:sz w:val="20"/>
-                <w:szCs w:val="20"/>
-              </w:rPr>
-            </w:pPr>
             <w:r>
-              <w:rPr>
-                <w:sz w:val="20"/>
-                <w:szCs w:val="20"/>
-              </w:rPr>
               <w:t>Email</w:t>
             </w:r>
           </w:p>
@@ -1390,17 +862,7 @@
             <w:tcW w:w="1553" w:type="dxa"/>
           </w:tcPr>
           <w:p>
-            <w:pPr>
-              <w:rPr>
-                <w:sz w:val="20"/>
-                <w:szCs w:val="20"/>
-              </w:rPr>
-            </w:pPr>
             <w:r>
-              <w:rPr>
-                <w:sz w:val="20"/>
-                <w:szCs w:val="20"/>
-              </w:rPr>
               <w:t>String</w:t>
             </w:r>
           </w:p>
@@ -1417,16 +879,12 @@
         <w:rPr>
           <w:b/>
           <w:bCs/>
-          <w:sz w:val="20"/>
-          <w:szCs w:val="20"/>
-        </w:rPr>
-      </w:pPr>
-      <w:r>
-        <w:rPr>
-          <w:b/>
-          <w:bCs/>
-          <w:sz w:val="20"/>
-          <w:szCs w:val="20"/>
+        </w:rPr>
+      </w:pPr>
+      <w:r>
+        <w:rPr>
+          <w:b/>
+          <w:bCs/>
         </w:rPr>
         <w:t xml:space="preserve">2. </w:t>
       </w:r>
@@ -1434,8 +892,6 @@
         <w:rPr>
           <w:b/>
           <w:bCs/>
-          <w:sz w:val="20"/>
-          <w:szCs w:val="20"/>
         </w:rPr>
         <w:t xml:space="preserve">Implementing </w:t>
       </w:r>
@@ -1443,8 +899,6 @@
         <w:rPr>
           <w:b/>
           <w:bCs/>
-          <w:sz w:val="20"/>
-          <w:szCs w:val="20"/>
         </w:rPr>
         <w:t xml:space="preserve">the </w:t>
       </w:r>
@@ -1452,8 +906,6 @@
         <w:rPr>
           <w:b/>
           <w:bCs/>
-          <w:sz w:val="20"/>
-          <w:szCs w:val="20"/>
         </w:rPr>
         <w:t>ETL pipeline</w:t>
       </w:r>
@@ -1464,16 +916,12 @@
         <w:rPr>
           <w:b/>
           <w:bCs/>
-          <w:sz w:val="20"/>
-          <w:szCs w:val="20"/>
-        </w:rPr>
-      </w:pPr>
-      <w:r>
-        <w:rPr>
-          <w:b/>
-          <w:bCs/>
-          <w:sz w:val="20"/>
-          <w:szCs w:val="20"/>
+        </w:rPr>
+      </w:pPr>
+      <w:r>
+        <w:rPr>
+          <w:b/>
+          <w:bCs/>
         </w:rPr>
         <w:t>2</w:t>
       </w:r>
@@ -1481,8 +929,6 @@
         <w:rPr>
           <w:b/>
           <w:bCs/>
-          <w:sz w:val="20"/>
-          <w:szCs w:val="20"/>
         </w:rPr>
         <w:t>.</w:t>
       </w:r>
@@ -1490,8 +936,6 @@
         <w:rPr>
           <w:b/>
           <w:bCs/>
-          <w:sz w:val="20"/>
-          <w:szCs w:val="20"/>
         </w:rPr>
         <w:t>1</w:t>
       </w:r>
@@ -1499,8 +943,6 @@
         <w:rPr>
           <w:b/>
           <w:bCs/>
-          <w:sz w:val="20"/>
-          <w:szCs w:val="20"/>
         </w:rPr>
         <w:t xml:space="preserve"> </w:t>
       </w:r>
@@ -1508,8 +950,6 @@
         <w:rPr>
           <w:b/>
           <w:bCs/>
-          <w:sz w:val="20"/>
-          <w:szCs w:val="20"/>
         </w:rPr>
         <w:t>Extract</w:t>
       </w:r>
@@ -1520,32 +960,18 @@
           <w:ilvl w:val="0"/>
           <w:numId w:val="20"/>
         </w:numPr>
-        <w:rPr>
-          <w:sz w:val="20"/>
-          <w:szCs w:val="20"/>
-        </w:rPr>
-      </w:pPr>
-      <w:r>
-        <w:rPr>
-          <w:b/>
-          <w:bCs/>
-          <w:sz w:val="20"/>
-          <w:szCs w:val="20"/>
+      </w:pPr>
+      <w:r>
+        <w:rPr>
+          <w:b/>
+          <w:bCs/>
         </w:rPr>
         <w:t>Merging Datasets:</w:t>
       </w:r>
       <w:r>
-        <w:rPr>
-          <w:sz w:val="20"/>
-          <w:szCs w:val="20"/>
-        </w:rPr>
         <w:t xml:space="preserve"> </w:t>
       </w:r>
       <w:r>
-        <w:rPr>
-          <w:sz w:val="20"/>
-          <w:szCs w:val="20"/>
-        </w:rPr>
         <w:t>Combine datasets from various sources to form a unified data set.</w:t>
       </w:r>
     </w:p>
@@ -1555,40 +981,19 @@
           <w:ilvl w:val="0"/>
           <w:numId w:val="20"/>
         </w:numPr>
-        <w:rPr>
-          <w:sz w:val="20"/>
-          <w:szCs w:val="20"/>
-        </w:rPr>
-      </w:pPr>
-      <w:r>
-        <w:rPr>
-          <w:b/>
-          <w:bCs/>
-          <w:sz w:val="20"/>
-          <w:szCs w:val="20"/>
+      </w:pPr>
+      <w:r>
+        <w:rPr>
+          <w:b/>
+          <w:bCs/>
         </w:rPr>
         <w:t>Mapping Fields:</w:t>
       </w:r>
       <w:r>
-        <w:rPr>
-          <w:sz w:val="20"/>
-          <w:szCs w:val="20"/>
-        </w:rPr>
         <w:t xml:space="preserve"> </w:t>
       </w:r>
       <w:r>
-        <w:rPr>
-          <w:sz w:val="20"/>
-          <w:szCs w:val="20"/>
-        </w:rPr>
-        <w:t>Align</w:t>
-      </w:r>
-      <w:r>
-        <w:rPr>
-          <w:sz w:val="20"/>
-          <w:szCs w:val="20"/>
-        </w:rPr>
-        <w:t xml:space="preserve"> the field names in each dataset to the corresponding fields in the master schema.</w:t>
+        <w:t>Align the field names in each dataset to the corresponding fields in the master schema.</w:t>
       </w:r>
     </w:p>
     <w:p>
@@ -1597,8 +1002,6 @@
         <w:rPr>
           <w:b/>
           <w:bCs/>
-          <w:sz w:val="20"/>
-          <w:szCs w:val="20"/>
         </w:rPr>
       </w:pPr>
     </w:p>
@@ -1608,8 +1011,6 @@
         <w:rPr>
           <w:b/>
           <w:bCs/>
-          <w:sz w:val="20"/>
-          <w:szCs w:val="20"/>
         </w:rPr>
       </w:pPr>
     </w:p>
@@ -1619,26 +1020,19 @@
         <w:rPr>
           <w:b/>
           <w:bCs/>
-          <w:sz w:val="20"/>
-          <w:szCs w:val="20"/>
-        </w:rPr>
-      </w:pPr>
-      <w:r>
-        <w:rPr>
-          <w:b/>
-          <w:bCs/>
-          <w:sz w:val="20"/>
-          <w:szCs w:val="20"/>
-        </w:rPr>
-        <w:lastRenderedPageBreak/>
+        </w:rPr>
+      </w:pPr>
+      <w:r>
+        <w:rPr>
+          <w:b/>
+          <w:bCs/>
+        </w:rPr>
         <w:t>2</w:t>
       </w:r>
       <w:r>
         <w:rPr>
           <w:b/>
           <w:bCs/>
-          <w:sz w:val="20"/>
-          <w:szCs w:val="20"/>
         </w:rPr>
         <w:t>.</w:t>
       </w:r>
@@ -1646,8 +1040,6 @@
         <w:rPr>
           <w:b/>
           <w:bCs/>
-          <w:sz w:val="20"/>
-          <w:szCs w:val="20"/>
         </w:rPr>
         <w:t>2</w:t>
       </w:r>
@@ -1655,8 +1047,6 @@
         <w:rPr>
           <w:b/>
           <w:bCs/>
-          <w:sz w:val="20"/>
-          <w:szCs w:val="20"/>
         </w:rPr>
         <w:t xml:space="preserve"> </w:t>
       </w:r>
@@ -1664,8 +1054,6 @@
         <w:rPr>
           <w:b/>
           <w:bCs/>
-          <w:sz w:val="20"/>
-          <w:szCs w:val="20"/>
         </w:rPr>
         <w:t>Transform</w:t>
       </w:r>
@@ -1676,17 +1064,11 @@
           <w:ilvl w:val="0"/>
           <w:numId w:val="21"/>
         </w:numPr>
-        <w:rPr>
-          <w:sz w:val="20"/>
-          <w:szCs w:val="20"/>
-        </w:rPr>
-      </w:pPr>
-      <w:r>
-        <w:rPr>
-          <w:b/>
-          <w:bCs/>
-          <w:sz w:val="20"/>
-          <w:szCs w:val="20"/>
+      </w:pPr>
+      <w:r>
+        <w:rPr>
+          <w:b/>
+          <w:bCs/>
         </w:rPr>
         <w:t>Verify</w:t>
       </w:r>
@@ -1694,8 +1076,6 @@
         <w:rPr>
           <w:b/>
           <w:bCs/>
-          <w:sz w:val="20"/>
-          <w:szCs w:val="20"/>
         </w:rPr>
         <w:t>ing</w:t>
       </w:r>
@@ -1703,16 +1083,10 @@
         <w:rPr>
           <w:b/>
           <w:bCs/>
-          <w:sz w:val="20"/>
-          <w:szCs w:val="20"/>
         </w:rPr>
         <w:t xml:space="preserve"> Data Integrity:</w:t>
       </w:r>
       <w:r>
-        <w:rPr>
-          <w:sz w:val="20"/>
-          <w:szCs w:val="20"/>
-        </w:rPr>
         <w:t xml:space="preserve"> Ensure that the merged dataset accurately reflects the information from all source datasets.</w:t>
       </w:r>
     </w:p>
@@ -1722,17 +1096,11 @@
           <w:ilvl w:val="0"/>
           <w:numId w:val="21"/>
         </w:numPr>
-        <w:rPr>
-          <w:sz w:val="20"/>
-          <w:szCs w:val="20"/>
-        </w:rPr>
-      </w:pPr>
-      <w:r>
-        <w:rPr>
-          <w:b/>
-          <w:bCs/>
-          <w:sz w:val="20"/>
-          <w:szCs w:val="20"/>
+      </w:pPr>
+      <w:r>
+        <w:rPr>
+          <w:b/>
+          <w:bCs/>
         </w:rPr>
         <w:t>Handl</w:t>
       </w:r>
@@ -1740,8 +1108,6 @@
         <w:rPr>
           <w:b/>
           <w:bCs/>
-          <w:sz w:val="20"/>
-          <w:szCs w:val="20"/>
         </w:rPr>
         <w:t>ing</w:t>
       </w:r>
@@ -1749,23 +1115,13 @@
         <w:rPr>
           <w:b/>
           <w:bCs/>
-          <w:sz w:val="20"/>
-          <w:szCs w:val="20"/>
         </w:rPr>
         <w:t xml:space="preserve"> Missing Data:</w:t>
       </w:r>
       <w:r>
-        <w:rPr>
-          <w:sz w:val="20"/>
-          <w:szCs w:val="20"/>
-        </w:rPr>
         <w:t xml:space="preserve"> </w:t>
       </w:r>
       <w:r>
-        <w:rPr>
-          <w:sz w:val="20"/>
-          <w:szCs w:val="20"/>
-        </w:rPr>
         <w:t>Define a strategy to manage missing values (e.g., leave blank, use placeholders, or impute missing data).</w:t>
       </w:r>
     </w:p>
@@ -1778,25 +1134,15 @@
         </w:numPr>
         <w:spacing w:after="0" w:line="240" w:lineRule="auto"/>
         <w:ind w:left="1080"/>
-        <w:rPr>
-          <w:sz w:val="20"/>
-          <w:szCs w:val="20"/>
-        </w:rPr>
-      </w:pPr>
-      <w:r>
-        <w:rPr>
-          <w:b/>
-          <w:bCs/>
-          <w:sz w:val="20"/>
-          <w:szCs w:val="20"/>
+      </w:pPr>
+      <w:r>
+        <w:rPr>
+          <w:b/>
+          <w:bCs/>
         </w:rPr>
         <w:t xml:space="preserve">Standardizing Field Formats: </w:t>
       </w:r>
       <w:r>
-        <w:rPr>
-          <w:sz w:val="20"/>
-          <w:szCs w:val="20"/>
-        </w:rPr>
         <w:t>Set consistent formats for fields such as:</w:t>
       </w:r>
     </w:p>
@@ -1807,25 +1153,15 @@
           <w:ilvl w:val="0"/>
           <w:numId w:val="24"/>
         </w:numPr>
-        <w:rPr>
-          <w:sz w:val="20"/>
-          <w:szCs w:val="20"/>
-        </w:rPr>
-      </w:pPr>
-      <w:r>
-        <w:rPr>
-          <w:b/>
-          <w:bCs/>
-          <w:sz w:val="20"/>
-          <w:szCs w:val="20"/>
+      </w:pPr>
+      <w:r>
+        <w:rPr>
+          <w:b/>
+          <w:bCs/>
         </w:rPr>
         <w:t>Date format</w:t>
       </w:r>
       <w:r>
-        <w:rPr>
-          <w:sz w:val="20"/>
-          <w:szCs w:val="20"/>
-        </w:rPr>
         <w:t>: Use YYYY-MM-DD.</w:t>
       </w:r>
     </w:p>
@@ -1836,25 +1172,15 @@
           <w:ilvl w:val="0"/>
           <w:numId w:val="24"/>
         </w:numPr>
-        <w:rPr>
-          <w:sz w:val="20"/>
-          <w:szCs w:val="20"/>
-        </w:rPr>
-      </w:pPr>
-      <w:r>
-        <w:rPr>
-          <w:b/>
-          <w:bCs/>
-          <w:sz w:val="20"/>
-          <w:szCs w:val="20"/>
+      </w:pPr>
+      <w:r>
+        <w:rPr>
+          <w:b/>
+          <w:bCs/>
         </w:rPr>
         <w:t>Phone number format</w:t>
       </w:r>
       <w:r>
-        <w:rPr>
-          <w:sz w:val="20"/>
-          <w:szCs w:val="20"/>
-        </w:rPr>
         <w:t>: Standardize phone numbers.</w:t>
       </w:r>
     </w:p>
@@ -1872,35 +1198,18 @@
         <w:rPr>
           <w:b/>
           <w:bCs/>
-          <w:sz w:val="20"/>
-          <w:szCs w:val="20"/>
-        </w:rPr>
-      </w:pPr>
-      <w:r>
-        <w:rPr>
-          <w:b/>
-          <w:bCs/>
-          <w:sz w:val="20"/>
-          <w:szCs w:val="20"/>
+        </w:rPr>
+      </w:pPr>
+      <w:r>
+        <w:rPr>
+          <w:b/>
+          <w:bCs/>
         </w:rPr>
         <w:t xml:space="preserve">Address Validation: </w:t>
       </w:r>
       <w:r>
-        <w:rPr>
-          <w:sz w:val="20"/>
-          <w:szCs w:val="20"/>
-        </w:rPr>
         <w:t>Split the full address into components: address, state, and ZIP code.</w:t>
       </w:r>
-    </w:p>
-    <w:p>
-      <w:pPr>
-        <w:pStyle w:val="NoSpacing"/>
-        <w:rPr>
-          <w:sz w:val="2"/>
-          <w:szCs w:val="2"/>
-        </w:rPr>
-      </w:pPr>
     </w:p>
     <w:p>
       <w:pPr>
@@ -1910,25 +1219,15 @@
           <w:numId w:val="24"/>
         </w:numPr>
         <w:ind w:left="1080"/>
-        <w:rPr>
-          <w:sz w:val="20"/>
-          <w:szCs w:val="20"/>
-        </w:rPr>
-      </w:pPr>
-      <w:r>
-        <w:rPr>
-          <w:b/>
-          <w:bCs/>
-          <w:sz w:val="20"/>
-          <w:szCs w:val="20"/>
+      </w:pPr>
+      <w:r>
+        <w:rPr>
+          <w:b/>
+          <w:bCs/>
         </w:rPr>
         <w:t>Data Cleaning</w:t>
       </w:r>
       <w:r>
-        <w:rPr>
-          <w:sz w:val="20"/>
-          <w:szCs w:val="20"/>
-        </w:rPr>
         <w:t>: Detect and fix any inconsistencies or errors, such as:</w:t>
       </w:r>
     </w:p>
@@ -1939,16 +1238,8 @@
           <w:ilvl w:val="0"/>
           <w:numId w:val="24"/>
         </w:numPr>
-        <w:rPr>
-          <w:sz w:val="20"/>
-          <w:szCs w:val="20"/>
-        </w:rPr>
-      </w:pPr>
-      <w:r>
-        <w:rPr>
-          <w:sz w:val="20"/>
-          <w:szCs w:val="20"/>
-        </w:rPr>
+      </w:pPr>
+      <w:r>
         <w:t>Incorrect or incomplete phone numbers.</w:t>
       </w:r>
     </w:p>
@@ -1959,26 +1250,9 @@
           <w:ilvl w:val="0"/>
           <w:numId w:val="24"/>
         </w:numPr>
-        <w:rPr>
-          <w:sz w:val="20"/>
-          <w:szCs w:val="20"/>
-        </w:rPr>
-      </w:pPr>
-      <w:proofErr w:type="spellStart"/>
-      <w:r>
-        <w:rPr>
-          <w:sz w:val="20"/>
-          <w:szCs w:val="20"/>
-        </w:rPr>
-        <w:t>Misformatted</w:t>
-      </w:r>
-      <w:proofErr w:type="spellEnd"/>
-      <w:r>
-        <w:rPr>
-          <w:sz w:val="20"/>
-          <w:szCs w:val="20"/>
-        </w:rPr>
-        <w:t xml:space="preserve"> dates.</w:t>
+      </w:pPr>
+      <w:r>
+        <w:t>Misformatted dates.</w:t>
       </w:r>
     </w:p>
     <w:p>
@@ -1987,8 +1261,6 @@
         <w:rPr>
           <w:b/>
           <w:bCs/>
-          <w:sz w:val="20"/>
-          <w:szCs w:val="20"/>
         </w:rPr>
       </w:pPr>
     </w:p>
@@ -1998,50 +1270,18 @@
           <w:ilvl w:val="0"/>
           <w:numId w:val="21"/>
         </w:numPr>
-        <w:rPr>
-          <w:sz w:val="20"/>
-          <w:szCs w:val="20"/>
-        </w:rPr>
-      </w:pPr>
-      <w:r>
-        <w:rPr>
-          <w:b/>
-          <w:bCs/>
-          <w:sz w:val="20"/>
-          <w:szCs w:val="20"/>
-        </w:rPr>
-        <w:t>Check</w:t>
-      </w:r>
-      <w:r>
-        <w:rPr>
-          <w:b/>
-          <w:bCs/>
-          <w:sz w:val="20"/>
-          <w:szCs w:val="20"/>
-        </w:rPr>
-        <w:t>ing</w:t>
-      </w:r>
-      <w:r>
-        <w:rPr>
-          <w:b/>
-          <w:bCs/>
-          <w:sz w:val="20"/>
-          <w:szCs w:val="20"/>
-        </w:rPr>
-        <w:t xml:space="preserve"> for Duplicates:</w:t>
-      </w:r>
-      <w:r>
-        <w:rPr>
-          <w:sz w:val="20"/>
-          <w:szCs w:val="20"/>
-        </w:rPr>
+      </w:pPr>
+      <w:r>
+        <w:rPr>
+          <w:b/>
+          <w:bCs/>
+        </w:rPr>
+        <w:t>Checking for Duplicates:</w:t>
+      </w:r>
+      <w:r>
         <w:t xml:space="preserve"> </w:t>
       </w:r>
       <w:r>
-        <w:rPr>
-          <w:sz w:val="20"/>
-          <w:szCs w:val="20"/>
-        </w:rPr>
         <w:t>Identify and handle duplicate records based on unique identifiers (e.g., email addresses or phone numbers).</w:t>
       </w:r>
     </w:p>
@@ -2051,17 +1291,11 @@
           <w:ilvl w:val="0"/>
           <w:numId w:val="21"/>
         </w:numPr>
-        <w:rPr>
-          <w:sz w:val="20"/>
-          <w:szCs w:val="20"/>
-        </w:rPr>
-      </w:pPr>
-      <w:r>
-        <w:rPr>
-          <w:b/>
-          <w:bCs/>
-          <w:sz w:val="20"/>
-          <w:szCs w:val="20"/>
+      </w:pPr>
+      <w:r>
+        <w:rPr>
+          <w:b/>
+          <w:bCs/>
         </w:rPr>
         <w:t>Check</w:t>
       </w:r>
@@ -2069,8 +1303,6 @@
         <w:rPr>
           <w:b/>
           <w:bCs/>
-          <w:sz w:val="20"/>
-          <w:szCs w:val="20"/>
         </w:rPr>
         <w:t>ing</w:t>
       </w:r>
@@ -2078,16 +1310,10 @@
         <w:rPr>
           <w:b/>
           <w:bCs/>
-          <w:sz w:val="20"/>
-          <w:szCs w:val="20"/>
         </w:rPr>
         <w:t xml:space="preserve"> for Consistency:</w:t>
       </w:r>
       <w:r>
-        <w:rPr>
-          <w:sz w:val="20"/>
-          <w:szCs w:val="20"/>
-        </w:rPr>
         <w:t xml:space="preserve"> Ensure that all entries conform to the defined field formats and standards.</w:t>
       </w:r>
     </w:p>
@@ -2099,16 +1325,12 @@
         <w:rPr>
           <w:b/>
           <w:bCs/>
-          <w:sz w:val="20"/>
-          <w:szCs w:val="20"/>
-        </w:rPr>
-      </w:pPr>
-      <w:r>
-        <w:rPr>
-          <w:b/>
-          <w:bCs/>
-          <w:sz w:val="20"/>
-          <w:szCs w:val="20"/>
+        </w:rPr>
+      </w:pPr>
+      <w:r>
+        <w:rPr>
+          <w:b/>
+          <w:bCs/>
         </w:rPr>
         <w:t xml:space="preserve">         </w:t>
       </w:r>
@@ -2116,8 +1338,6 @@
         <w:rPr>
           <w:b/>
           <w:bCs/>
-          <w:sz w:val="20"/>
-          <w:szCs w:val="20"/>
         </w:rPr>
         <w:t>2.3 Load</w:t>
       </w:r>
@@ -2128,126 +1348,22 @@
           <w:ilvl w:val="0"/>
           <w:numId w:val="22"/>
         </w:numPr>
-        <w:rPr>
-          <w:sz w:val="20"/>
-          <w:szCs w:val="20"/>
-        </w:rPr>
-      </w:pPr>
-      <w:r>
-        <w:rPr>
-          <w:b/>
-          <w:bCs/>
-          <w:sz w:val="20"/>
-          <w:szCs w:val="20"/>
+      </w:pPr>
+      <w:r>
+        <w:rPr>
+          <w:b/>
+          <w:bCs/>
         </w:rPr>
         <w:t>Normalizing:</w:t>
       </w:r>
       <w:r>
-        <w:rPr>
-          <w:sz w:val="20"/>
-          <w:szCs w:val="20"/>
-        </w:rPr>
-        <w:t xml:space="preserve"> </w:t>
-      </w:r>
-      <w:r>
-        <w:rPr>
-          <w:sz w:val="20"/>
-          <w:szCs w:val="20"/>
-        </w:rPr>
-        <w:t>Creat</w:t>
-      </w:r>
-      <w:r>
-        <w:rPr>
-          <w:sz w:val="20"/>
-          <w:szCs w:val="20"/>
-        </w:rPr>
-        <w:t>ing</w:t>
-      </w:r>
-      <w:r>
-        <w:rPr>
-          <w:sz w:val="20"/>
-          <w:szCs w:val="20"/>
-        </w:rPr>
-        <w:t xml:space="preserve"> </w:t>
-      </w:r>
-      <w:r>
-        <w:rPr>
-          <w:sz w:val="20"/>
-          <w:szCs w:val="20"/>
-        </w:rPr>
-        <w:t xml:space="preserve">the </w:t>
-      </w:r>
-      <w:r>
-        <w:rPr>
-          <w:sz w:val="20"/>
-          <w:szCs w:val="20"/>
-        </w:rPr>
-        <w:t>foreign key</w:t>
-      </w:r>
-      <w:r>
-        <w:rPr>
-          <w:sz w:val="20"/>
-          <w:szCs w:val="20"/>
-        </w:rPr>
-        <w:t>s</w:t>
-      </w:r>
-      <w:r>
-        <w:rPr>
-          <w:sz w:val="20"/>
-          <w:szCs w:val="20"/>
-        </w:rPr>
-        <w:t xml:space="preserve"> </w:t>
-      </w:r>
-      <w:r>
-        <w:rPr>
-          <w:sz w:val="20"/>
-          <w:szCs w:val="20"/>
-        </w:rPr>
-        <w:t xml:space="preserve">in </w:t>
-      </w:r>
-      <w:proofErr w:type="spellStart"/>
-      <w:r>
-        <w:rPr>
-          <w:sz w:val="20"/>
-          <w:szCs w:val="20"/>
-        </w:rPr>
-        <w:t>DataFrame</w:t>
-      </w:r>
-      <w:proofErr w:type="spellEnd"/>
-      <w:r>
-        <w:rPr>
-          <w:sz w:val="20"/>
-          <w:szCs w:val="20"/>
-        </w:rPr>
-        <w:t xml:space="preserve"> for the Patient table in the database</w:t>
-      </w:r>
-      <w:r>
-        <w:rPr>
-          <w:sz w:val="20"/>
-          <w:szCs w:val="20"/>
-        </w:rPr>
-        <w:t xml:space="preserve"> to </w:t>
-      </w:r>
-      <w:r>
-        <w:rPr>
-          <w:sz w:val="20"/>
-          <w:szCs w:val="20"/>
-        </w:rPr>
-        <w:t>ensur</w:t>
-      </w:r>
-      <w:r>
-        <w:rPr>
-          <w:sz w:val="20"/>
-          <w:szCs w:val="20"/>
-        </w:rPr>
-        <w:t xml:space="preserve">e </w:t>
-      </w:r>
-      <w:r>
-        <w:rPr>
-          <w:sz w:val="20"/>
-          <w:szCs w:val="20"/>
-        </w:rPr>
-        <w:t>references to the Treatment and Gender tables.</w:t>
+        <w:t xml:space="preserve"> Creating the foreign keys in DataFrame for the Patient table in the database to ensure references to </w:t>
+      </w:r>
+      <w:r>
+        <w:t xml:space="preserve">Condition, </w:t>
+      </w:r>
+      <w:r>
+        <w:t>Treatment and Gender tables.</w:t>
       </w:r>
     </w:p>
     <w:p>
@@ -2259,24 +1375,16 @@
         <w:rPr>
           <w:b/>
           <w:bCs/>
-          <w:sz w:val="20"/>
-          <w:szCs w:val="20"/>
-        </w:rPr>
-      </w:pPr>
-      <w:r>
-        <w:rPr>
-          <w:b/>
-          <w:bCs/>
-          <w:sz w:val="20"/>
-          <w:szCs w:val="20"/>
+        </w:rPr>
+      </w:pPr>
+      <w:r>
+        <w:rPr>
+          <w:b/>
+          <w:bCs/>
         </w:rPr>
         <w:t xml:space="preserve">Record Verification: </w:t>
       </w:r>
       <w:r>
-        <w:rPr>
-          <w:sz w:val="20"/>
-          <w:szCs w:val="20"/>
-        </w:rPr>
         <w:t>check if the record already exists by comparing both the phone number and email with the data in the database.</w:t>
       </w:r>
     </w:p>
@@ -2286,25 +1394,15 @@
           <w:ilvl w:val="0"/>
           <w:numId w:val="22"/>
         </w:numPr>
-        <w:rPr>
-          <w:sz w:val="20"/>
-          <w:szCs w:val="20"/>
-        </w:rPr>
-      </w:pPr>
-      <w:r>
-        <w:rPr>
-          <w:b/>
-          <w:bCs/>
-          <w:sz w:val="20"/>
-          <w:szCs w:val="20"/>
+      </w:pPr>
+      <w:r>
+        <w:rPr>
+          <w:b/>
+          <w:bCs/>
         </w:rPr>
         <w:t xml:space="preserve">Duplicate Prevention: </w:t>
       </w:r>
       <w:r>
-        <w:rPr>
-          <w:sz w:val="20"/>
-          <w:szCs w:val="20"/>
-        </w:rPr>
         <w:t>If a record with the same phone number or email is found, the insertion process is skipped to avoid creating duplicate entries.</w:t>
       </w:r>
     </w:p>
@@ -2314,25 +1412,15 @@
           <w:ilvl w:val="0"/>
           <w:numId w:val="22"/>
         </w:numPr>
-        <w:rPr>
-          <w:sz w:val="20"/>
-          <w:szCs w:val="20"/>
-        </w:rPr>
-      </w:pPr>
-      <w:r>
-        <w:rPr>
-          <w:b/>
-          <w:bCs/>
-          <w:sz w:val="20"/>
-          <w:szCs w:val="20"/>
+      </w:pPr>
+      <w:r>
+        <w:rPr>
+          <w:b/>
+          <w:bCs/>
         </w:rPr>
         <w:t xml:space="preserve">Data Insertion: </w:t>
       </w:r>
       <w:r>
-        <w:rPr>
-          <w:sz w:val="20"/>
-          <w:szCs w:val="20"/>
-        </w:rPr>
         <w:t>If no matching record is identified, the new data is inserted into the database, ensuring that only unique records are added.</w:t>
       </w:r>
     </w:p>
@@ -2341,16 +1429,12 @@
         <w:rPr>
           <w:b/>
           <w:bCs/>
-          <w:sz w:val="20"/>
-          <w:szCs w:val="20"/>
-        </w:rPr>
-      </w:pPr>
-      <w:r>
-        <w:rPr>
-          <w:b/>
-          <w:bCs/>
-          <w:sz w:val="20"/>
-          <w:szCs w:val="20"/>
+        </w:rPr>
+      </w:pPr>
+      <w:r>
+        <w:rPr>
+          <w:b/>
+          <w:bCs/>
         </w:rPr>
         <w:t>3. Technical Tools:</w:t>
       </w:r>
@@ -2364,24 +1448,16 @@
         <w:rPr>
           <w:b/>
           <w:bCs/>
-          <w:sz w:val="20"/>
-          <w:szCs w:val="20"/>
-        </w:rPr>
-      </w:pPr>
-      <w:r>
-        <w:rPr>
-          <w:b/>
-          <w:bCs/>
-          <w:sz w:val="20"/>
-          <w:szCs w:val="20"/>
+        </w:rPr>
+      </w:pPr>
+      <w:r>
+        <w:rPr>
+          <w:b/>
+          <w:bCs/>
         </w:rPr>
         <w:t xml:space="preserve">Python: </w:t>
       </w:r>
       <w:r>
-        <w:rPr>
-          <w:sz w:val="20"/>
-          <w:szCs w:val="20"/>
-        </w:rPr>
         <w:t>Used to implement and automate the ETL pipeline.</w:t>
       </w:r>
     </w:p>
@@ -2396,17 +1472,175 @@
         <w:rPr>
           <w:b/>
           <w:bCs/>
-          <w:sz w:val="20"/>
-          <w:szCs w:val="20"/>
         </w:rPr>
         <w:t xml:space="preserve">SQL Server: </w:t>
       </w:r>
       <w:r>
-        <w:rPr>
-          <w:sz w:val="20"/>
-          <w:szCs w:val="20"/>
-        </w:rPr>
         <w:t>Serves as the database management system to store and manage the processed data.</w:t>
+      </w:r>
+    </w:p>
+    <w:p>
+      <w:pPr>
+        <w:pStyle w:val="NoSpacing"/>
+      </w:pPr>
+    </w:p>
+    <w:p>
+      <w:pPr>
+        <w:rPr>
+          <w:b/>
+          <w:bCs/>
+        </w:rPr>
+      </w:pPr>
+      <w:r>
+        <w:rPr>
+          <w:b/>
+          <w:bCs/>
+        </w:rPr>
+        <w:t>Expected Outcomes:</w:t>
+      </w:r>
+    </w:p>
+    <w:p>
+      <w:pPr>
+        <w:numPr>
+          <w:ilvl w:val="0"/>
+          <w:numId w:val="1"/>
+        </w:numPr>
+      </w:pPr>
+      <w:r>
+        <w:rPr>
+          <w:b/>
+          <w:bCs/>
+        </w:rPr>
+        <w:t>A fully automated ETL pipeline</w:t>
+      </w:r>
+      <w:r>
+        <w:t xml:space="preserve"> that extracts, transforms, and loads health condition registry data on a scheduled basis, ensuring the database is continuously updated with accurate, consistent patient information.</w:t>
+      </w:r>
+    </w:p>
+    <w:p>
+      <w:pPr>
+        <w:numPr>
+          <w:ilvl w:val="0"/>
+          <w:numId w:val="1"/>
+        </w:numPr>
+      </w:pPr>
+      <w:r>
+        <w:rPr>
+          <w:b/>
+          <w:bCs/>
+        </w:rPr>
+        <w:lastRenderedPageBreak/>
+        <w:t>A well-structured relational database</w:t>
+      </w:r>
+      <w:r>
+        <w:t xml:space="preserve"> in SQL Server with a normalized schema, containing clean and consistent datasets that can be easily queried for insights into health conditions, treatments, and patient outcomes.</w:t>
+      </w:r>
+    </w:p>
+    <w:p>
+      <w:pPr>
+        <w:numPr>
+          <w:ilvl w:val="0"/>
+          <w:numId w:val="1"/>
+        </w:numPr>
+      </w:pPr>
+      <w:r>
+        <w:rPr>
+          <w:b/>
+          <w:bCs/>
+        </w:rPr>
+        <w:t>Comprehensive documentation</w:t>
+      </w:r>
+      <w:r>
+        <w:t xml:space="preserve"> detailing the ETL process, schema design, field mapping, and usage instructions, ensuring that team members can effectively manage and maintain the system.</w:t>
+      </w:r>
+    </w:p>
+    <w:p>
+      <w:pPr>
+        <w:numPr>
+          <w:ilvl w:val="0"/>
+          <w:numId w:val="1"/>
+        </w:numPr>
+      </w:pPr>
+      <w:r>
+        <w:rPr>
+          <w:b/>
+          <w:bCs/>
+        </w:rPr>
+        <w:t>A system for data integrity and duplicate prevention</w:t>
+      </w:r>
+      <w:r>
+        <w:t>, including automated checks for missing, inconsistent, or duplicate data, ensuring high-quality, reliable records are maintained in the database.</w:t>
+      </w:r>
+    </w:p>
+    <w:p>
+      <w:pPr>
+        <w:rPr>
+          <w:b/>
+          <w:bCs/>
+          <w:sz w:val="24"/>
+          <w:szCs w:val="24"/>
+        </w:rPr>
+      </w:pPr>
+      <w:r>
+        <w:rPr>
+          <w:b/>
+          <w:bCs/>
+          <w:sz w:val="24"/>
+          <w:szCs w:val="24"/>
+        </w:rPr>
+        <w:t>Benefits:</w:t>
+      </w:r>
+    </w:p>
+    <w:p>
+      <w:pPr>
+        <w:pStyle w:val="ListParagraph"/>
+        <w:numPr>
+          <w:ilvl w:val="0"/>
+          <w:numId w:val="28"/>
+        </w:numPr>
+        <w:spacing w:line="360" w:lineRule="auto"/>
+      </w:pPr>
+      <w:r>
+        <w:t>Enhanced data quality and consistency through standardized field names, formats, and validation, ensuring reliable patient information.</w:t>
+      </w:r>
+    </w:p>
+    <w:p>
+      <w:pPr>
+        <w:pStyle w:val="ListParagraph"/>
+        <w:numPr>
+          <w:ilvl w:val="0"/>
+          <w:numId w:val="28"/>
+        </w:numPr>
+        <w:spacing w:line="360" w:lineRule="auto"/>
+      </w:pPr>
+      <w:r>
+        <w:t>Increased operational efficiency with an automated ETL pipeline, reducing manual efforts and ensuring timely data updates.</w:t>
+      </w:r>
+    </w:p>
+    <w:p>
+      <w:pPr>
+        <w:pStyle w:val="ListParagraph"/>
+        <w:numPr>
+          <w:ilvl w:val="0"/>
+          <w:numId w:val="28"/>
+        </w:numPr>
+        <w:spacing w:line="360" w:lineRule="auto"/>
+      </w:pPr>
+      <w:r>
+        <w:t>Prevention of duplicate records by checking unique identifiers (e.g., phone number, email), ensuring accurate and unique patient records.</w:t>
+      </w:r>
+    </w:p>
+    <w:p>
+      <w:pPr>
+        <w:pStyle w:val="ListParagraph"/>
+        <w:numPr>
+          <w:ilvl w:val="0"/>
+          <w:numId w:val="28"/>
+        </w:numPr>
+        <w:spacing w:line="360" w:lineRule="auto"/>
+      </w:pPr>
+      <w:r>
+        <w:t>Improved decision-making and reporting by providing clean, structured data that supports insightful analysis of health conditions, treatments, and outcomes.</w:t>
       </w:r>
     </w:p>
     <w:sectPr>
@@ -2420,7 +1654,7 @@
 </file>
 
 <file path=word/numbering.xml><?xml version="1.0" encoding="utf-8"?>
-<w:numbering xmlns:wpc="http://schemas.microsoft.com/office/word/2010/wordprocessingCanvas" xmlns:cx="http://schemas.microsoft.com/office/drawing/2014/chartex" xmlns:cx1="http://schemas.microsoft.com/office/drawing/2015/9/8/chartex" xmlns:cx2="http://schemas.microsoft.com/office/drawing/2015/10/21/chartex" xmlns:cx3="http://schemas.microsoft.com/office/drawing/2016/5/9/chartex" xmlns:cx4="http://schemas.microsoft.com/office/drawing/2016/5/10/chartex" xmlns:cx5="http://schemas.microsoft.com/office/drawing/2016/5/11/chartex" xmlns:cx6="http://schemas.microsoft.com/office/drawing/2016/5/12/chartex" xmlns:cx7="http://schemas.microsoft.com/office/drawing/2016/5/13/chartex" xmlns:cx8="http://schemas.microsoft.com/office/drawing/2016/5/14/chartex" xmlns:mc="http://schemas.openxmlformats.org/markup-compatibility/2006" xmlns:aink="http://schemas.microsoft.com/office/drawing/2016/ink" xmlns:am3d="http://schemas.microsoft.com/office/drawing/2017/model3d" xmlns:o="urn:schemas-microsoft-com:office:office" xmlns:oel="http://schemas.microsoft.com/office/2019/extlst" xmlns:r="http://schemas.openxmlformats.org/officeDocument/2006/relationships" xmlns:m="http://schemas.openxmlformats.org/officeDocument/2006/math" xmlns:v="urn:schemas-microsoft-com:vml" xmlns:wp14="http://schemas.microsoft.com/office/word/2010/wordprocessingDrawing" xmlns:wp="http://schemas.openxmlformats.org/drawingml/2006/wordprocessingDrawing" xmlns:w10="urn:schemas-microsoft-com:office:word" xmlns:w="http://schemas.openxmlformats.org/wordprocessingml/2006/main" xmlns:w14="http://schemas.microsoft.com/office/word/2010/wordml" xmlns:w15="http://schemas.microsoft.com/office/word/2012/wordml" xmlns:w16cex="http://schemas.microsoft.com/office/word/2018/wordml/cex" xmlns:w16cid="http://schemas.microsoft.com/office/word/2016/wordml/cid" xmlns:w16="http://schemas.microsoft.com/office/word/2018/wordml" xmlns:w16du="http://schemas.microsoft.com/office/word/2023/wordml/word16du" xmlns:w16sdtdh="http://schemas.microsoft.com/office/word/2020/wordml/sdtdatahash" xmlns:w16se="http://schemas.microsoft.com/office/word/2015/wordml/symex" xmlns:wpg="http://schemas.microsoft.com/office/word/2010/wordprocessingGroup" xmlns:wpi="http://schemas.microsoft.com/office/word/2010/wordprocessingInk" xmlns:wne="http://schemas.microsoft.com/office/word/2006/wordml" xmlns:wps="http://schemas.microsoft.com/office/word/2010/wordprocessingShape" mc:Ignorable="w14 w15 w16se w16cid w16 w16cex w16sdtdh w16du wp14">
+<w:numbering xmlns:wpc="http://schemas.microsoft.com/office/word/2010/wordprocessingCanvas" xmlns:cx="http://schemas.microsoft.com/office/drawing/2014/chartex" xmlns:cx1="http://schemas.microsoft.com/office/drawing/2015/9/8/chartex" xmlns:cx2="http://schemas.microsoft.com/office/drawing/2015/10/21/chartex" xmlns:cx3="http://schemas.microsoft.com/office/drawing/2016/5/9/chartex" xmlns:cx4="http://schemas.microsoft.com/office/drawing/2016/5/10/chartex" xmlns:cx5="http://schemas.microsoft.com/office/drawing/2016/5/11/chartex" xmlns:cx6="http://schemas.microsoft.com/office/drawing/2016/5/12/chartex" xmlns:cx7="http://schemas.microsoft.com/office/drawing/2016/5/13/chartex" xmlns:cx8="http://schemas.microsoft.com/office/drawing/2016/5/14/chartex" xmlns:mc="http://schemas.openxmlformats.org/markup-compatibility/2006" xmlns:aink="http://schemas.microsoft.com/office/drawing/2016/ink" xmlns:am3d="http://schemas.microsoft.com/office/drawing/2017/model3d" xmlns:o="urn:schemas-microsoft-com:office:office" xmlns:oel="http://schemas.microsoft.com/office/2019/extlst" xmlns:r="http://schemas.openxmlformats.org/officeDocument/2006/relationships" xmlns:m="http://schemas.openxmlformats.org/officeDocument/2006/math" xmlns:v="urn:schemas-microsoft-com:vml" xmlns:wp14="http://schemas.microsoft.com/office/word/2010/wordprocessingDrawing" xmlns:wp="http://schemas.openxmlformats.org/drawingml/2006/wordprocessingDrawing" xmlns:w10="urn:schemas-microsoft-com:office:word" xmlns:w="http://schemas.openxmlformats.org/wordprocessingml/2006/main" xmlns:w14="http://schemas.microsoft.com/office/word/2010/wordml" xmlns:w15="http://schemas.microsoft.com/office/word/2012/wordml" xmlns:w16cex="http://schemas.microsoft.com/office/word/2018/wordml/cex" xmlns:w16cid="http://schemas.microsoft.com/office/word/2016/wordml/cid" xmlns:w16="http://schemas.microsoft.com/office/word/2018/wordml" xmlns:w16du="http://schemas.microsoft.com/office/word/2023/wordml/word16du" xmlns:w16sdtdh="http://schemas.microsoft.com/office/word/2020/wordml/sdtdatahash" xmlns:w16sdtfl="http://schemas.microsoft.com/office/word/2024/wordml/sdtformatlock" xmlns:w16se="http://schemas.microsoft.com/office/word/2015/wordml/symex" xmlns:wpg="http://schemas.microsoft.com/office/word/2010/wordprocessingGroup" xmlns:wpi="http://schemas.microsoft.com/office/word/2010/wordprocessingInk" xmlns:wne="http://schemas.microsoft.com/office/word/2006/wordml" xmlns:wps="http://schemas.microsoft.com/office/word/2010/wordprocessingShape" mc:Ignorable="w14 w15 w16se w16cid w16 w16cex w16sdtdh w16sdtfl w16du wp14">
   <w:abstractNum w:abstractNumId="0" w15:restartNumberingAfterBreak="0">
     <w:nsid w:val="075B6FAC"/>
     <w:multiLevelType w:val="multilevel"/>
@@ -4107,6 +3341,155 @@
     </w:lvl>
   </w:abstractNum>
   <w:abstractNum w:abstractNumId="13" w15:restartNumberingAfterBreak="0">
+    <w:nsid w:val="4F955D1F"/>
+    <w:multiLevelType w:val="multilevel"/>
+    <w:tmpl w:val="83DE69BE"/>
+    <w:lvl w:ilvl="0">
+      <w:start w:val="1"/>
+      <w:numFmt w:val="bullet"/>
+      <w:lvlText w:val=""/>
+      <w:lvlJc w:val="left"/>
+      <w:pPr>
+        <w:tabs>
+          <w:tab w:val="num" w:pos="720"/>
+        </w:tabs>
+        <w:ind w:left="720" w:hanging="360"/>
+      </w:pPr>
+      <w:rPr>
+        <w:rFonts w:ascii="Symbol" w:hAnsi="Symbol" w:hint="default"/>
+        <w:sz w:val="20"/>
+      </w:rPr>
+    </w:lvl>
+    <w:lvl w:ilvl="1" w:tentative="1">
+      <w:start w:val="1"/>
+      <w:numFmt w:val="bullet"/>
+      <w:lvlText w:val="o"/>
+      <w:lvlJc w:val="left"/>
+      <w:pPr>
+        <w:tabs>
+          <w:tab w:val="num" w:pos="1440"/>
+        </w:tabs>
+        <w:ind w:left="1440" w:hanging="360"/>
+      </w:pPr>
+      <w:rPr>
+        <w:rFonts w:ascii="Courier New" w:hAnsi="Courier New" w:hint="default"/>
+        <w:sz w:val="20"/>
+      </w:rPr>
+    </w:lvl>
+    <w:lvl w:ilvl="2" w:tentative="1">
+      <w:start w:val="1"/>
+      <w:numFmt w:val="bullet"/>
+      <w:lvlText w:val=""/>
+      <w:lvlJc w:val="left"/>
+      <w:pPr>
+        <w:tabs>
+          <w:tab w:val="num" w:pos="2160"/>
+        </w:tabs>
+        <w:ind w:left="2160" w:hanging="360"/>
+      </w:pPr>
+      <w:rPr>
+        <w:rFonts w:ascii="Wingdings" w:hAnsi="Wingdings" w:hint="default"/>
+        <w:sz w:val="20"/>
+      </w:rPr>
+    </w:lvl>
+    <w:lvl w:ilvl="3" w:tentative="1">
+      <w:start w:val="1"/>
+      <w:numFmt w:val="bullet"/>
+      <w:lvlText w:val=""/>
+      <w:lvlJc w:val="left"/>
+      <w:pPr>
+        <w:tabs>
+          <w:tab w:val="num" w:pos="2880"/>
+        </w:tabs>
+        <w:ind w:left="2880" w:hanging="360"/>
+      </w:pPr>
+      <w:rPr>
+        <w:rFonts w:ascii="Wingdings" w:hAnsi="Wingdings" w:hint="default"/>
+        <w:sz w:val="20"/>
+      </w:rPr>
+    </w:lvl>
+    <w:lvl w:ilvl="4" w:tentative="1">
+      <w:start w:val="1"/>
+      <w:numFmt w:val="bullet"/>
+      <w:lvlText w:val=""/>
+      <w:lvlJc w:val="left"/>
+      <w:pPr>
+        <w:tabs>
+          <w:tab w:val="num" w:pos="3600"/>
+        </w:tabs>
+        <w:ind w:left="3600" w:hanging="360"/>
+      </w:pPr>
+      <w:rPr>
+        <w:rFonts w:ascii="Wingdings" w:hAnsi="Wingdings" w:hint="default"/>
+        <w:sz w:val="20"/>
+      </w:rPr>
+    </w:lvl>
+    <w:lvl w:ilvl="5" w:tentative="1">
+      <w:start w:val="1"/>
+      <w:numFmt w:val="bullet"/>
+      <w:lvlText w:val=""/>
+      <w:lvlJc w:val="left"/>
+      <w:pPr>
+        <w:tabs>
+          <w:tab w:val="num" w:pos="4320"/>
+        </w:tabs>
+        <w:ind w:left="4320" w:hanging="360"/>
+      </w:pPr>
+      <w:rPr>
+        <w:rFonts w:ascii="Wingdings" w:hAnsi="Wingdings" w:hint="default"/>
+        <w:sz w:val="20"/>
+      </w:rPr>
+    </w:lvl>
+    <w:lvl w:ilvl="6" w:tentative="1">
+      <w:start w:val="1"/>
+      <w:numFmt w:val="bullet"/>
+      <w:lvlText w:val=""/>
+      <w:lvlJc w:val="left"/>
+      <w:pPr>
+        <w:tabs>
+          <w:tab w:val="num" w:pos="5040"/>
+        </w:tabs>
+        <w:ind w:left="5040" w:hanging="360"/>
+      </w:pPr>
+      <w:rPr>
+        <w:rFonts w:ascii="Wingdings" w:hAnsi="Wingdings" w:hint="default"/>
+        <w:sz w:val="20"/>
+      </w:rPr>
+    </w:lvl>
+    <w:lvl w:ilvl="7" w:tentative="1">
+      <w:start w:val="1"/>
+      <w:numFmt w:val="bullet"/>
+      <w:lvlText w:val=""/>
+      <w:lvlJc w:val="left"/>
+      <w:pPr>
+        <w:tabs>
+          <w:tab w:val="num" w:pos="5760"/>
+        </w:tabs>
+        <w:ind w:left="5760" w:hanging="360"/>
+      </w:pPr>
+      <w:rPr>
+        <w:rFonts w:ascii="Wingdings" w:hAnsi="Wingdings" w:hint="default"/>
+        <w:sz w:val="20"/>
+      </w:rPr>
+    </w:lvl>
+    <w:lvl w:ilvl="8" w:tentative="1">
+      <w:start w:val="1"/>
+      <w:numFmt w:val="bullet"/>
+      <w:lvlText w:val=""/>
+      <w:lvlJc w:val="left"/>
+      <w:pPr>
+        <w:tabs>
+          <w:tab w:val="num" w:pos="6480"/>
+        </w:tabs>
+        <w:ind w:left="6480" w:hanging="360"/>
+      </w:pPr>
+      <w:rPr>
+        <w:rFonts w:ascii="Wingdings" w:hAnsi="Wingdings" w:hint="default"/>
+        <w:sz w:val="20"/>
+      </w:rPr>
+    </w:lvl>
+  </w:abstractNum>
+  <w:abstractNum w:abstractNumId="14" w15:restartNumberingAfterBreak="0">
     <w:nsid w:val="50797E44"/>
     <w:multiLevelType w:val="hybridMultilevel"/>
     <w:tmpl w:val="A09C3340"/>
@@ -4219,7 +3602,7 @@
       </w:rPr>
     </w:lvl>
   </w:abstractNum>
-  <w:abstractNum w:abstractNumId="14" w15:restartNumberingAfterBreak="0">
+  <w:abstractNum w:abstractNumId="15" w15:restartNumberingAfterBreak="0">
     <w:nsid w:val="519B7277"/>
     <w:multiLevelType w:val="multilevel"/>
     <w:tmpl w:val="B3D6CB2A"/>
@@ -4368,7 +3751,7 @@
       </w:rPr>
     </w:lvl>
   </w:abstractNum>
-  <w:abstractNum w:abstractNumId="15" w15:restartNumberingAfterBreak="0">
+  <w:abstractNum w:abstractNumId="16" w15:restartNumberingAfterBreak="0">
     <w:nsid w:val="543C367A"/>
     <w:multiLevelType w:val="multilevel"/>
     <w:tmpl w:val="2E40D9F2"/>
@@ -4481,7 +3864,7 @@
       </w:pPr>
     </w:lvl>
   </w:abstractNum>
-  <w:abstractNum w:abstractNumId="16" w15:restartNumberingAfterBreak="0">
+  <w:abstractNum w:abstractNumId="17" w15:restartNumberingAfterBreak="0">
     <w:nsid w:val="56664D07"/>
     <w:multiLevelType w:val="multilevel"/>
     <w:tmpl w:val="B592556E"/>
@@ -4594,7 +3977,120 @@
       </w:pPr>
     </w:lvl>
   </w:abstractNum>
-  <w:abstractNum w:abstractNumId="17" w15:restartNumberingAfterBreak="0">
+  <w:abstractNum w:abstractNumId="18" w15:restartNumberingAfterBreak="0">
+    <w:nsid w:val="5B8C5495"/>
+    <w:multiLevelType w:val="hybridMultilevel"/>
+    <w:tmpl w:val="3CE8E2B0"/>
+    <w:lvl w:ilvl="0" w:tplc="04090001">
+      <w:start w:val="1"/>
+      <w:numFmt w:val="bullet"/>
+      <w:lvlText w:val=""/>
+      <w:lvlJc w:val="left"/>
+      <w:pPr>
+        <w:ind w:left="720" w:hanging="360"/>
+      </w:pPr>
+      <w:rPr>
+        <w:rFonts w:ascii="Symbol" w:hAnsi="Symbol" w:hint="default"/>
+      </w:rPr>
+    </w:lvl>
+    <w:lvl w:ilvl="1" w:tplc="04090003" w:tentative="1">
+      <w:start w:val="1"/>
+      <w:numFmt w:val="bullet"/>
+      <w:lvlText w:val="o"/>
+      <w:lvlJc w:val="left"/>
+      <w:pPr>
+        <w:ind w:left="1440" w:hanging="360"/>
+      </w:pPr>
+      <w:rPr>
+        <w:rFonts w:ascii="Courier New" w:hAnsi="Courier New" w:cs="Courier New" w:hint="default"/>
+      </w:rPr>
+    </w:lvl>
+    <w:lvl w:ilvl="2" w:tplc="04090005" w:tentative="1">
+      <w:start w:val="1"/>
+      <w:numFmt w:val="bullet"/>
+      <w:lvlText w:val=""/>
+      <w:lvlJc w:val="left"/>
+      <w:pPr>
+        <w:ind w:left="2160" w:hanging="360"/>
+      </w:pPr>
+      <w:rPr>
+        <w:rFonts w:ascii="Wingdings" w:hAnsi="Wingdings" w:hint="default"/>
+      </w:rPr>
+    </w:lvl>
+    <w:lvl w:ilvl="3" w:tplc="04090001" w:tentative="1">
+      <w:start w:val="1"/>
+      <w:numFmt w:val="bullet"/>
+      <w:lvlText w:val=""/>
+      <w:lvlJc w:val="left"/>
+      <w:pPr>
+        <w:ind w:left="2880" w:hanging="360"/>
+      </w:pPr>
+      <w:rPr>
+        <w:rFonts w:ascii="Symbol" w:hAnsi="Symbol" w:hint="default"/>
+      </w:rPr>
+    </w:lvl>
+    <w:lvl w:ilvl="4" w:tplc="04090003" w:tentative="1">
+      <w:start w:val="1"/>
+      <w:numFmt w:val="bullet"/>
+      <w:lvlText w:val="o"/>
+      <w:lvlJc w:val="left"/>
+      <w:pPr>
+        <w:ind w:left="3600" w:hanging="360"/>
+      </w:pPr>
+      <w:rPr>
+        <w:rFonts w:ascii="Courier New" w:hAnsi="Courier New" w:cs="Courier New" w:hint="default"/>
+      </w:rPr>
+    </w:lvl>
+    <w:lvl w:ilvl="5" w:tplc="04090005" w:tentative="1">
+      <w:start w:val="1"/>
+      <w:numFmt w:val="bullet"/>
+      <w:lvlText w:val=""/>
+      <w:lvlJc w:val="left"/>
+      <w:pPr>
+        <w:ind w:left="4320" w:hanging="360"/>
+      </w:pPr>
+      <w:rPr>
+        <w:rFonts w:ascii="Wingdings" w:hAnsi="Wingdings" w:hint="default"/>
+      </w:rPr>
+    </w:lvl>
+    <w:lvl w:ilvl="6" w:tplc="04090001" w:tentative="1">
+      <w:start w:val="1"/>
+      <w:numFmt w:val="bullet"/>
+      <w:lvlText w:val=""/>
+      <w:lvlJc w:val="left"/>
+      <w:pPr>
+        <w:ind w:left="5040" w:hanging="360"/>
+      </w:pPr>
+      <w:rPr>
+        <w:rFonts w:ascii="Symbol" w:hAnsi="Symbol" w:hint="default"/>
+      </w:rPr>
+    </w:lvl>
+    <w:lvl w:ilvl="7" w:tplc="04090003" w:tentative="1">
+      <w:start w:val="1"/>
+      <w:numFmt w:val="bullet"/>
+      <w:lvlText w:val="o"/>
+      <w:lvlJc w:val="left"/>
+      <w:pPr>
+        <w:ind w:left="5760" w:hanging="360"/>
+      </w:pPr>
+      <w:rPr>
+        <w:rFonts w:ascii="Courier New" w:hAnsi="Courier New" w:cs="Courier New" w:hint="default"/>
+      </w:rPr>
+    </w:lvl>
+    <w:lvl w:ilvl="8" w:tplc="04090005" w:tentative="1">
+      <w:start w:val="1"/>
+      <w:numFmt w:val="bullet"/>
+      <w:lvlText w:val=""/>
+      <w:lvlJc w:val="left"/>
+      <w:pPr>
+        <w:ind w:left="6480" w:hanging="360"/>
+      </w:pPr>
+      <w:rPr>
+        <w:rFonts w:ascii="Wingdings" w:hAnsi="Wingdings" w:hint="default"/>
+      </w:rPr>
+    </w:lvl>
+  </w:abstractNum>
+  <w:abstractNum w:abstractNumId="19" w15:restartNumberingAfterBreak="0">
     <w:nsid w:val="668C5E9F"/>
     <w:multiLevelType w:val="multilevel"/>
     <w:tmpl w:val="AB3A51F2"/>
@@ -4707,7 +4203,7 @@
       </w:pPr>
     </w:lvl>
   </w:abstractNum>
-  <w:abstractNum w:abstractNumId="18" w15:restartNumberingAfterBreak="0">
+  <w:abstractNum w:abstractNumId="20" w15:restartNumberingAfterBreak="0">
     <w:nsid w:val="67AD2B5E"/>
     <w:multiLevelType w:val="multilevel"/>
     <w:tmpl w:val="E6A85DFE"/>
@@ -4856,7 +4352,7 @@
       </w:rPr>
     </w:lvl>
   </w:abstractNum>
-  <w:abstractNum w:abstractNumId="19" w15:restartNumberingAfterBreak="0">
+  <w:abstractNum w:abstractNumId="21" w15:restartNumberingAfterBreak="0">
     <w:nsid w:val="6B7F3262"/>
     <w:multiLevelType w:val="hybridMultilevel"/>
     <w:tmpl w:val="F54E67D2"/>
@@ -4969,7 +4465,7 @@
       </w:rPr>
     </w:lvl>
   </w:abstractNum>
-  <w:abstractNum w:abstractNumId="20" w15:restartNumberingAfterBreak="0">
+  <w:abstractNum w:abstractNumId="22" w15:restartNumberingAfterBreak="0">
     <w:nsid w:val="6C792319"/>
     <w:multiLevelType w:val="multilevel"/>
     <w:tmpl w:val="4B3EF6A2"/>
@@ -5118,7 +4614,7 @@
       </w:rPr>
     </w:lvl>
   </w:abstractNum>
-  <w:abstractNum w:abstractNumId="21" w15:restartNumberingAfterBreak="0">
+  <w:abstractNum w:abstractNumId="23" w15:restartNumberingAfterBreak="0">
     <w:nsid w:val="6C9B3519"/>
     <w:multiLevelType w:val="multilevel"/>
     <w:tmpl w:val="64BA94CA"/>
@@ -5267,7 +4763,7 @@
       </w:rPr>
     </w:lvl>
   </w:abstractNum>
-  <w:abstractNum w:abstractNumId="22" w15:restartNumberingAfterBreak="0">
+  <w:abstractNum w:abstractNumId="24" w15:restartNumberingAfterBreak="0">
     <w:nsid w:val="712904C3"/>
     <w:multiLevelType w:val="hybridMultilevel"/>
     <w:tmpl w:val="B3B0F7D4"/>
@@ -5380,7 +4876,7 @@
       </w:rPr>
     </w:lvl>
   </w:abstractNum>
-  <w:abstractNum w:abstractNumId="23" w15:restartNumberingAfterBreak="0">
+  <w:abstractNum w:abstractNumId="25" w15:restartNumberingAfterBreak="0">
     <w:nsid w:val="71744156"/>
     <w:multiLevelType w:val="multilevel"/>
     <w:tmpl w:val="E0CEE6EA"/>
@@ -5529,7 +5025,7 @@
       </w:rPr>
     </w:lvl>
   </w:abstractNum>
-  <w:abstractNum w:abstractNumId="24" w15:restartNumberingAfterBreak="0">
+  <w:abstractNum w:abstractNumId="26" w15:restartNumberingAfterBreak="0">
     <w:nsid w:val="71B17250"/>
     <w:multiLevelType w:val="multilevel"/>
     <w:tmpl w:val="541E81D4"/>
@@ -5678,7 +5174,7 @@
       </w:rPr>
     </w:lvl>
   </w:abstractNum>
-  <w:abstractNum w:abstractNumId="25" w15:restartNumberingAfterBreak="0">
+  <w:abstractNum w:abstractNumId="27" w15:restartNumberingAfterBreak="0">
     <w:nsid w:val="7A671B5E"/>
     <w:multiLevelType w:val="multilevel"/>
     <w:tmpl w:val="59965C4C"/>
@@ -5828,13 +5324,13 @@
     </w:lvl>
   </w:abstractNum>
   <w:num w:numId="1" w16cid:durableId="352070481">
-    <w:abstractNumId w:val="20"/>
+    <w:abstractNumId w:val="22"/>
   </w:num>
   <w:num w:numId="2" w16cid:durableId="498277096">
-    <w:abstractNumId w:val="25"/>
+    <w:abstractNumId w:val="27"/>
   </w:num>
   <w:num w:numId="3" w16cid:durableId="1271745427">
-    <w:abstractNumId w:val="21"/>
+    <w:abstractNumId w:val="23"/>
   </w:num>
   <w:num w:numId="4" w16cid:durableId="589461813">
     <w:abstractNumId w:val="3"/>
@@ -5867,49 +5363,55 @@
     <w:abstractNumId w:val="7"/>
   </w:num>
   <w:num w:numId="14" w16cid:durableId="1646857588">
-    <w:abstractNumId w:val="16"/>
+    <w:abstractNumId w:val="17"/>
   </w:num>
   <w:num w:numId="15" w16cid:durableId="432045567">
-    <w:abstractNumId w:val="17"/>
+    <w:abstractNumId w:val="19"/>
   </w:num>
   <w:num w:numId="16" w16cid:durableId="493883095">
     <w:abstractNumId w:val="12"/>
   </w:num>
   <w:num w:numId="17" w16cid:durableId="1288245182">
+    <w:abstractNumId w:val="16"/>
+  </w:num>
+  <w:num w:numId="18" w16cid:durableId="1188644240">
+    <w:abstractNumId w:val="24"/>
+  </w:num>
+  <w:num w:numId="19" w16cid:durableId="1016999610">
+    <w:abstractNumId w:val="14"/>
+  </w:num>
+  <w:num w:numId="20" w16cid:durableId="472868325">
     <w:abstractNumId w:val="15"/>
   </w:num>
-  <w:num w:numId="18" w16cid:durableId="1188644240">
-    <w:abstractNumId w:val="22"/>
-  </w:num>
-  <w:num w:numId="19" w16cid:durableId="1016999610">
-    <w:abstractNumId w:val="13"/>
-  </w:num>
-  <w:num w:numId="20" w16cid:durableId="472868325">
-    <w:abstractNumId w:val="14"/>
-  </w:num>
   <w:num w:numId="21" w16cid:durableId="1025207122">
-    <w:abstractNumId w:val="23"/>
+    <w:abstractNumId w:val="25"/>
   </w:num>
   <w:num w:numId="22" w16cid:durableId="163515439">
     <w:abstractNumId w:val="11"/>
   </w:num>
   <w:num w:numId="23" w16cid:durableId="596443687">
-    <w:abstractNumId w:val="24"/>
+    <w:abstractNumId w:val="26"/>
   </w:num>
   <w:num w:numId="24" w16cid:durableId="441847687">
-    <w:abstractNumId w:val="19"/>
+    <w:abstractNumId w:val="21"/>
   </w:num>
   <w:num w:numId="25" w16cid:durableId="636178742">
-    <w:abstractNumId w:val="18"/>
+    <w:abstractNumId w:val="20"/>
   </w:num>
   <w:num w:numId="26" w16cid:durableId="817185345">
     <w:abstractNumId w:val="5"/>
+  </w:num>
+  <w:num w:numId="27" w16cid:durableId="327825729">
+    <w:abstractNumId w:val="13"/>
+  </w:num>
+  <w:num w:numId="28" w16cid:durableId="1296329904">
+    <w:abstractNumId w:val="18"/>
   </w:num>
 </w:numbering>
 </file>
 
 <file path=word/styles.xml><?xml version="1.0" encoding="utf-8"?>
-<w:styles xmlns:mc="http://schemas.openxmlformats.org/markup-compatibility/2006" xmlns:r="http://schemas.openxmlformats.org/officeDocument/2006/relationships" xmlns:w="http://schemas.openxmlformats.org/wordprocessingml/2006/main" xmlns:w14="http://schemas.microsoft.com/office/word/2010/wordml" xmlns:w15="http://schemas.microsoft.com/office/word/2012/wordml" xmlns:w16cex="http://schemas.microsoft.com/office/word/2018/wordml/cex" xmlns:w16cid="http://schemas.microsoft.com/office/word/2016/wordml/cid" xmlns:w16="http://schemas.microsoft.com/office/word/2018/wordml" xmlns:w16du="http://schemas.microsoft.com/office/word/2023/wordml/word16du" xmlns:w16sdtdh="http://schemas.microsoft.com/office/word/2020/wordml/sdtdatahash" xmlns:w16se="http://schemas.microsoft.com/office/word/2015/wordml/symex" mc:Ignorable="w14 w15 w16se w16cid w16 w16cex w16sdtdh w16du">
+<w:styles xmlns:mc="http://schemas.openxmlformats.org/markup-compatibility/2006" xmlns:r="http://schemas.openxmlformats.org/officeDocument/2006/relationships" xmlns:w="http://schemas.openxmlformats.org/wordprocessingml/2006/main" xmlns:w14="http://schemas.microsoft.com/office/word/2010/wordml" xmlns:w15="http://schemas.microsoft.com/office/word/2012/wordml" xmlns:w16cex="http://schemas.microsoft.com/office/word/2018/wordml/cex" xmlns:w16cid="http://schemas.microsoft.com/office/word/2016/wordml/cid" xmlns:w16="http://schemas.microsoft.com/office/word/2018/wordml" xmlns:w16du="http://schemas.microsoft.com/office/word/2023/wordml/word16du" xmlns:w16sdtdh="http://schemas.microsoft.com/office/word/2020/wordml/sdtdatahash" xmlns:w16sdtfl="http://schemas.microsoft.com/office/word/2024/wordml/sdtformatlock" xmlns:w16se="http://schemas.microsoft.com/office/word/2015/wordml/symex" mc:Ignorable="w14 w15 w16se w16cid w16 w16cex w16sdtdh w16sdtfl w16du">
   <w:docDefaults>
     <w:rPrDefault>
       <w:rPr>
@@ -6510,6 +6012,7 @@
   <w:style w:type="character" w:default="1" w:styleId="DefaultParagraphFont">
     <w:name w:val="Default Paragraph Font"/>
     <w:uiPriority w:val="1"/>
+    <w:semiHidden/>
     <w:unhideWhenUsed/>
   </w:style>
   <w:style w:type="table" w:default="1" w:styleId="TableNormal">

</xml_diff>